<commit_message>
Correction SDDR et SADR
</commit_message>
<xml_diff>
--- a/SAMBOT_SDDR.docx
+++ b/SAMBOT_SDDR.docx
@@ -1,11 +1,12 @@
 
 <file path=word/document.xml><?xml version="1.0" encoding="utf-8"?>
-<w:document xmlns:wpc="http://schemas.microsoft.com/office/word/2010/wordprocessingCanvas" xmlns:cx="http://schemas.microsoft.com/office/drawing/2014/chartex" xmlns:cx1="http://schemas.microsoft.com/office/drawing/2015/9/8/chartex" xmlns:cx2="http://schemas.microsoft.com/office/drawing/2015/10/21/chartex" xmlns:cx3="http://schemas.microsoft.com/office/drawing/2016/5/9/chartex" xmlns:cx4="http://schemas.microsoft.com/office/drawing/2016/5/10/chartex" xmlns:cx5="http://schemas.microsoft.com/office/drawing/2016/5/11/chartex" xmlns:cx6="http://schemas.microsoft.com/office/drawing/2016/5/12/chartex" xmlns:cx7="http://schemas.microsoft.com/office/drawing/2016/5/13/chartex" xmlns:cx8="http://schemas.microsoft.com/office/drawing/2016/5/14/chartex" xmlns:mc="http://schemas.openxmlformats.org/markup-compatibility/2006" xmlns:aink="http://schemas.microsoft.com/office/drawing/2016/ink" xmlns:am3d="http://schemas.microsoft.com/office/drawing/2017/model3d" xmlns:o="urn:schemas-microsoft-com:office:office" xmlns:r="http://schemas.openxmlformats.org/officeDocument/2006/relationships" xmlns:m="http://schemas.openxmlformats.org/officeDocument/2006/math" xmlns:v="urn:schemas-microsoft-com:vml" xmlns:wp14="http://schemas.microsoft.com/office/word/2010/wordprocessingDrawing" xmlns:wp="http://schemas.openxmlformats.org/drawingml/2006/wordprocessingDrawing" xmlns:w10="urn:schemas-microsoft-com:office:word" xmlns:w="http://schemas.openxmlformats.org/wordprocessingml/2006/main" xmlns:w14="http://schemas.microsoft.com/office/word/2010/wordml" xmlns:w15="http://schemas.microsoft.com/office/word/2012/wordml" xmlns:w16cid="http://schemas.microsoft.com/office/word/2016/wordml/cid" xmlns:w16se="http://schemas.microsoft.com/office/word/2015/wordml/symex" xmlns:wpg="http://schemas.microsoft.com/office/word/2010/wordprocessingGroup" xmlns:wpi="http://schemas.microsoft.com/office/word/2010/wordprocessingInk" xmlns:wne="http://schemas.microsoft.com/office/word/2006/wordml" xmlns:wps="http://schemas.microsoft.com/office/word/2010/wordprocessingShape" xmlns:a="http://schemas.openxmlformats.org/drawingml/2006/main" xmlns:pic="http://schemas.openxmlformats.org/drawingml/2006/picture" xmlns:a14="http://schemas.microsoft.com/office/drawing/2010/main" mc:Ignorable="w14 w15 w16se w16cid wp14">
+<w:document xmlns:wpc="http://schemas.microsoft.com/office/word/2010/wordprocessingCanvas" xmlns:cx="http://schemas.microsoft.com/office/drawing/2014/chartex" xmlns:cx1="http://schemas.microsoft.com/office/drawing/2015/9/8/chartex" xmlns:cx2="http://schemas.microsoft.com/office/drawing/2015/10/21/chartex" xmlns:cx3="http://schemas.microsoft.com/office/drawing/2016/5/9/chartex" xmlns:cx4="http://schemas.microsoft.com/office/drawing/2016/5/10/chartex" xmlns:cx5="http://schemas.microsoft.com/office/drawing/2016/5/11/chartex" xmlns:cx6="http://schemas.microsoft.com/office/drawing/2016/5/12/chartex" xmlns:cx7="http://schemas.microsoft.com/office/drawing/2016/5/13/chartex" xmlns:cx8="http://schemas.microsoft.com/office/drawing/2016/5/14/chartex" xmlns:mc="http://schemas.openxmlformats.org/markup-compatibility/2006" xmlns:aink="http://schemas.microsoft.com/office/drawing/2016/ink" xmlns:am3d="http://schemas.microsoft.com/office/drawing/2017/model3d" xmlns:o="urn:schemas-microsoft-com:office:office" xmlns:r="http://schemas.openxmlformats.org/officeDocument/2006/relationships" xmlns:m="http://schemas.openxmlformats.org/officeDocument/2006/math" xmlns:v="urn:schemas-microsoft-com:vml" xmlns:wp14="http://schemas.microsoft.com/office/word/2010/wordprocessingDrawing" xmlns:wp="http://schemas.openxmlformats.org/drawingml/2006/wordprocessingDrawing" xmlns:w10="urn:schemas-microsoft-com:office:word" xmlns:w="http://schemas.openxmlformats.org/wordprocessingml/2006/main" xmlns:w14="http://schemas.microsoft.com/office/word/2010/wordml" xmlns:w15="http://schemas.microsoft.com/office/word/2012/wordml" xmlns:w16cid="http://schemas.microsoft.com/office/word/2016/wordml/cid" xmlns:w16se="http://schemas.microsoft.com/office/word/2015/wordml/symex" xmlns:wpg="http://schemas.microsoft.com/office/word/2010/wordprocessingGroup" xmlns:wpi="http://schemas.microsoft.com/office/word/2010/wordprocessingInk" xmlns:wne="http://schemas.microsoft.com/office/word/2006/wordml" xmlns:wps="http://schemas.microsoft.com/office/word/2010/wordprocessingShape" mc:Ignorable="w14 w15 w16se w16cid wp14">
   <w:body>
     <w:p>
       <w:pPr>
         <w:pStyle w:val="paragraph"/>
         <w:spacing w:before="0" w:beforeAutospacing="0" w:after="0" w:afterAutospacing="0"/>
+        <w:ind w:left="-284" w:right="-284"/>
         <w:jc w:val="center"/>
         <w:textAlignment w:val="baseline"/>
         <w:rPr>
@@ -21,29 +22,9 @@
           <w:rFonts w:ascii="Calibri" w:hAnsi="Calibri" w:cs="Calibri"/>
           <w:sz w:val="36"/>
           <w:szCs w:val="36"/>
-          <w:lang w:val="en-US"/>
-        </w:rPr>
-        <w:t xml:space="preserve">SAMBOT – Software </w:t>
-      </w:r>
-      <w:r>
-        <w:rPr>
-          <w:rStyle w:val="normaltextrun"/>
-          <w:rFonts w:ascii="Calibri" w:hAnsi="Calibri" w:cs="Calibri"/>
-          <w:sz w:val="36"/>
-          <w:szCs w:val="36"/>
-          <w:lang w:val="en-US"/>
-        </w:rPr>
-        <w:t>Detail</w:t>
-      </w:r>
-      <w:r>
-        <w:rPr>
-          <w:rStyle w:val="normaltextrun"/>
-          <w:rFonts w:ascii="Calibri" w:hAnsi="Calibri" w:cs="Calibri"/>
-          <w:sz w:val="36"/>
-          <w:szCs w:val="36"/>
-          <w:lang w:val="en-US"/>
-        </w:rPr>
-        <w:t xml:space="preserve"> Design Requirements</w:t>
+          <w:lang w:val="en-GB"/>
+        </w:rPr>
+        <w:t>SAMBOT – Software Detail Design Requirements</w:t>
       </w:r>
       <w:r>
         <w:rPr>
@@ -60,6 +41,7 @@
       <w:pPr>
         <w:pStyle w:val="paragraph"/>
         <w:spacing w:before="0" w:beforeAutospacing="0" w:after="0" w:afterAutospacing="0"/>
+        <w:ind w:left="-284" w:right="-284"/>
         <w:textAlignment w:val="baseline"/>
         <w:rPr>
           <w:rFonts w:ascii="Segoe UI" w:hAnsi="Segoe UI" w:cs="Segoe UI"/>
@@ -83,6 +65,7 @@
       <w:pPr>
         <w:pStyle w:val="paragraph"/>
         <w:spacing w:before="0" w:beforeAutospacing="0" w:after="0" w:afterAutospacing="0"/>
+        <w:ind w:left="-284" w:right="-284"/>
         <w:textAlignment w:val="baseline"/>
         <w:rPr>
           <w:rFonts w:ascii="Segoe UI" w:hAnsi="Segoe UI" w:cs="Segoe UI"/>
@@ -106,6 +89,7 @@
       <w:pPr>
         <w:pStyle w:val="paragraph"/>
         <w:spacing w:before="0" w:beforeAutospacing="0" w:after="0" w:afterAutospacing="0"/>
+        <w:ind w:left="-284" w:right="-284"/>
         <w:textAlignment w:val="baseline"/>
         <w:rPr>
           <w:rFonts w:ascii="Segoe UI" w:hAnsi="Segoe UI" w:cs="Segoe UI"/>
@@ -122,7 +106,7 @@
           <w:bCs/>
           <w:sz w:val="28"/>
           <w:szCs w:val="28"/>
-          <w:lang w:val="en-US"/>
+          <w:lang w:val="en-GB"/>
         </w:rPr>
         <w:t>Content table</w:t>
       </w:r>
@@ -141,6 +125,7 @@
       <w:pPr>
         <w:pStyle w:val="paragraph"/>
         <w:spacing w:before="0" w:beforeAutospacing="0" w:after="0" w:afterAutospacing="0"/>
+        <w:ind w:left="-284" w:right="-284"/>
         <w:textAlignment w:val="baseline"/>
         <w:rPr>
           <w:rFonts w:ascii="Segoe UI" w:hAnsi="Segoe UI" w:cs="Segoe UI"/>
@@ -153,7 +138,7 @@
         <w:rPr>
           <w:rStyle w:val="normaltextrun"/>
           <w:rFonts w:ascii="Calibri" w:hAnsi="Calibri" w:cs="Calibri"/>
-          <w:lang w:val="en-US"/>
+          <w:lang w:val="en-GB"/>
         </w:rPr>
         <w:t>Content table …………………………………………………………………………………………………………………1</w:t>
       </w:r>
@@ -170,6 +155,7 @@
       <w:pPr>
         <w:pStyle w:val="paragraph"/>
         <w:spacing w:before="0" w:beforeAutospacing="0" w:after="0" w:afterAutospacing="0"/>
+        <w:ind w:left="-284" w:right="-284"/>
         <w:textAlignment w:val="baseline"/>
         <w:rPr>
           <w:rFonts w:ascii="Segoe UI" w:hAnsi="Segoe UI" w:cs="Segoe UI"/>
@@ -182,7 +168,7 @@
         <w:rPr>
           <w:rStyle w:val="normaltextrun"/>
           <w:rFonts w:ascii="Calibri" w:hAnsi="Calibri" w:cs="Calibri"/>
-          <w:lang w:val="en-US"/>
+          <w:lang w:val="en-GB"/>
         </w:rPr>
         <w:t>Introduction……………………………………………………………………………………………………………………1</w:t>
       </w:r>
@@ -199,6 +185,7 @@
       <w:pPr>
         <w:pStyle w:val="paragraph"/>
         <w:spacing w:before="0" w:beforeAutospacing="0" w:after="0" w:afterAutospacing="0"/>
+        <w:ind w:left="-284" w:right="-284"/>
         <w:textAlignment w:val="baseline"/>
         <w:rPr>
           <w:rFonts w:ascii="Segoe UI" w:hAnsi="Segoe UI" w:cs="Segoe UI"/>
@@ -211,7 +198,7 @@
         <w:rPr>
           <w:rStyle w:val="normaltextrun"/>
           <w:rFonts w:ascii="Calibri" w:hAnsi="Calibri" w:cs="Calibri"/>
-          <w:lang w:val="en-US"/>
+          <w:lang w:val="en-GB"/>
         </w:rPr>
         <w:t>Software Architectural Requirements…………………………………………………………………………….2</w:t>
       </w:r>
@@ -228,6 +215,7 @@
       <w:pPr>
         <w:pStyle w:val="paragraph"/>
         <w:spacing w:before="0" w:beforeAutospacing="0" w:after="0" w:afterAutospacing="0"/>
+        <w:ind w:left="-284" w:right="-284"/>
         <w:textAlignment w:val="baseline"/>
         <w:rPr>
           <w:rFonts w:ascii="Segoe UI" w:hAnsi="Segoe UI" w:cs="Segoe UI"/>
@@ -251,6 +239,7 @@
       <w:pPr>
         <w:pStyle w:val="paragraph"/>
         <w:spacing w:before="0" w:beforeAutospacing="0" w:after="0" w:afterAutospacing="0"/>
+        <w:ind w:left="-284" w:right="-284"/>
         <w:textAlignment w:val="baseline"/>
         <w:rPr>
           <w:rFonts w:ascii="Segoe UI" w:hAnsi="Segoe UI" w:cs="Segoe UI"/>
@@ -274,6 +263,7 @@
       <w:pPr>
         <w:pStyle w:val="paragraph"/>
         <w:spacing w:before="0" w:beforeAutospacing="0" w:after="0" w:afterAutospacing="0"/>
+        <w:ind w:left="-284" w:right="-284"/>
         <w:textAlignment w:val="baseline"/>
         <w:rPr>
           <w:rFonts w:ascii="Segoe UI" w:hAnsi="Segoe UI" w:cs="Segoe UI"/>
@@ -282,14 +272,13 @@
           <w:lang w:val="en-GB"/>
         </w:rPr>
       </w:pPr>
-      <w:bookmarkStart w:name="_GoBack" w:id="0"/>
-      <w:r>
-        <w:rPr>
-          <w:rFonts w:asciiTheme="minorHAnsi" w:hAnsiTheme="minorHAnsi" w:eastAsiaTheme="minorHAnsi" w:cstheme="minorBidi"/>
+      <w:r>
+        <w:rPr>
+          <w:rFonts w:asciiTheme="minorHAnsi" w:eastAsiaTheme="minorHAnsi" w:hAnsiTheme="minorHAnsi" w:cstheme="minorBidi"/>
           <w:noProof/>
           <w:sz w:val="22"/>
           <w:szCs w:val="22"/>
-          <w:lang w:eastAsia="en-US"/>
+          <w:lang w:val="en-GB" w:eastAsia="en-US"/>
         </w:rPr>
         <w:drawing>
           <wp:anchor distT="0" distB="0" distL="114300" distR="114300" simplePos="0" relativeHeight="251658240" behindDoc="0" locked="0" layoutInCell="1" allowOverlap="1" wp14:anchorId="50553716" wp14:editId="1850AEDA">
@@ -362,7 +351,6 @@
           </wp:anchor>
         </w:drawing>
       </w:r>
-      <w:bookmarkEnd w:id="0"/>
       <w:r>
         <w:rPr>
           <w:rStyle w:val="eop"/>
@@ -378,13 +366,14 @@
       <w:pPr>
         <w:pStyle w:val="paragraph"/>
         <w:spacing w:before="0" w:beforeAutospacing="0" w:after="0" w:afterAutospacing="0"/>
+        <w:ind w:left="-284" w:right="-284"/>
         <w:textAlignment w:val="baseline"/>
         <w:rPr>
           <w:rStyle w:val="normaltextrun"/>
           <w:rFonts w:ascii="Calibri" w:hAnsi="Calibri" w:cs="Calibri"/>
           <w:sz w:val="36"/>
           <w:szCs w:val="36"/>
-          <w:lang w:val="en-US"/>
+          <w:lang w:val="en-GB"/>
         </w:rPr>
       </w:pPr>
     </w:p>
@@ -392,6 +381,7 @@
       <w:pPr>
         <w:pStyle w:val="paragraph"/>
         <w:spacing w:before="0" w:beforeAutospacing="0" w:after="0" w:afterAutospacing="0"/>
+        <w:ind w:left="-284" w:right="-284"/>
         <w:textAlignment w:val="baseline"/>
         <w:rPr>
           <w:rFonts w:ascii="Segoe UI" w:hAnsi="Segoe UI" w:cs="Segoe UI"/>
@@ -406,7 +396,7 @@
           <w:rFonts w:ascii="Calibri" w:hAnsi="Calibri" w:cs="Calibri"/>
           <w:sz w:val="36"/>
           <w:szCs w:val="36"/>
-          <w:lang w:val="en-US"/>
+          <w:lang w:val="en-GB"/>
         </w:rPr>
         <w:t>Introduction</w:t>
       </w:r>
@@ -425,6 +415,7 @@
       <w:pPr>
         <w:pStyle w:val="paragraph"/>
         <w:spacing w:before="0" w:beforeAutospacing="0" w:after="0" w:afterAutospacing="0"/>
+        <w:ind w:left="-284" w:right="-284"/>
         <w:textAlignment w:val="baseline"/>
         <w:rPr>
           <w:rFonts w:ascii="Segoe UI" w:hAnsi="Segoe UI" w:cs="Segoe UI"/>
@@ -437,7 +428,7 @@
         <w:rPr>
           <w:rStyle w:val="normaltextrun"/>
           <w:rFonts w:ascii="Calibri" w:hAnsi="Calibri" w:cs="Calibri"/>
-          <w:lang w:val="en-US"/>
+          <w:lang w:val="en-GB"/>
         </w:rPr>
         <w:t xml:space="preserve">SAMBOT is a tiny robot that is controlled by UART. It is composed of a master and a slave card. The first one controls the wheels depending of the information it </w:t>
       </w:r>
@@ -446,7 +437,7 @@
         <w:rPr>
           <w:rStyle w:val="normaltextrun"/>
           <w:rFonts w:ascii="Calibri" w:hAnsi="Calibri" w:cs="Calibri"/>
-          <w:lang w:val="en-US"/>
+          <w:lang w:val="en-GB"/>
         </w:rPr>
         <w:t>receive</w:t>
       </w:r>
@@ -455,7 +446,7 @@
         <w:rPr>
           <w:rStyle w:val="normaltextrun"/>
           <w:rFonts w:ascii="Calibri" w:hAnsi="Calibri" w:cs="Calibri"/>
-          <w:lang w:val="en-US"/>
+          <w:lang w:val="en-GB"/>
         </w:rPr>
         <w:t xml:space="preserve"> from the second, which manages the sensors.</w:t>
       </w:r>
@@ -472,6 +463,7 @@
       <w:pPr>
         <w:pStyle w:val="paragraph"/>
         <w:spacing w:before="0" w:beforeAutospacing="0" w:after="0" w:afterAutospacing="0"/>
+        <w:ind w:left="-284" w:right="-284"/>
         <w:textAlignment w:val="baseline"/>
         <w:rPr>
           <w:rFonts w:ascii="Segoe UI" w:hAnsi="Segoe UI" w:cs="Segoe UI"/>
@@ -484,7 +476,7 @@
         <w:rPr>
           <w:rStyle w:val="normaltextrun"/>
           <w:rFonts w:ascii="Calibri" w:hAnsi="Calibri" w:cs="Calibri"/>
-          <w:lang w:val="en-US"/>
+          <w:lang w:val="en-GB"/>
         </w:rPr>
         <w:t>This document lists the requirements of the software architectural design. </w:t>
       </w:r>
@@ -501,6 +493,7 @@
       <w:pPr>
         <w:pStyle w:val="paragraph"/>
         <w:spacing w:before="0" w:beforeAutospacing="0" w:after="0" w:afterAutospacing="0"/>
+        <w:ind w:left="-284" w:right="-284"/>
         <w:textAlignment w:val="baseline"/>
         <w:rPr>
           <w:rFonts w:ascii="Segoe UI" w:hAnsi="Segoe UI" w:cs="Segoe UI"/>
@@ -522,6 +515,7 @@
       <w:pPr>
         <w:pStyle w:val="paragraph"/>
         <w:spacing w:before="0" w:beforeAutospacing="0" w:after="0" w:afterAutospacing="0"/>
+        <w:ind w:left="-284" w:right="-284"/>
         <w:textAlignment w:val="baseline"/>
         <w:rPr>
           <w:rFonts w:ascii="Segoe UI" w:hAnsi="Segoe UI" w:cs="Segoe UI"/>
@@ -543,6 +537,7 @@
       <w:pPr>
         <w:pStyle w:val="paragraph"/>
         <w:spacing w:before="0" w:beforeAutospacing="0" w:after="0" w:afterAutospacing="0"/>
+        <w:ind w:left="-284" w:right="-284"/>
         <w:textAlignment w:val="baseline"/>
         <w:rPr>
           <w:rFonts w:ascii="Segoe UI" w:hAnsi="Segoe UI" w:cs="Segoe UI"/>
@@ -564,6 +559,7 @@
       <w:pPr>
         <w:pStyle w:val="paragraph"/>
         <w:spacing w:before="0" w:beforeAutospacing="0" w:after="0" w:afterAutospacing="0"/>
+        <w:ind w:left="-284" w:right="-284"/>
         <w:textAlignment w:val="baseline"/>
         <w:rPr>
           <w:rFonts w:ascii="Segoe UI" w:hAnsi="Segoe UI" w:cs="Segoe UI"/>
@@ -576,7 +572,7 @@
         <w:rPr>
           <w:rStyle w:val="normaltextrun"/>
           <w:rFonts w:ascii="Calibri" w:hAnsi="Calibri" w:cs="Calibri"/>
-          <w:lang w:val="en-US"/>
+          <w:lang w:val="en-GB"/>
         </w:rPr>
         <w:t>Every requirement is composed of:</w:t>
       </w:r>
@@ -593,6 +589,7 @@
       <w:pPr>
         <w:pStyle w:val="paragraph"/>
         <w:spacing w:before="0" w:beforeAutospacing="0" w:after="0" w:afterAutospacing="0"/>
+        <w:ind w:left="-284" w:right="-284"/>
         <w:textAlignment w:val="baseline"/>
         <w:rPr>
           <w:rFonts w:ascii="Segoe UI" w:hAnsi="Segoe UI" w:cs="Segoe UI"/>
@@ -605,7 +602,7 @@
         <w:rPr>
           <w:rStyle w:val="normaltextrun"/>
           <w:rFonts w:ascii="Calibri" w:hAnsi="Calibri" w:cs="Calibri"/>
-          <w:lang w:val="en-US"/>
+          <w:lang w:val="en-GB"/>
         </w:rPr>
         <w:t>-One unique ID following this pattern: SAMBA_XXX (Three digits).</w:t>
       </w:r>
@@ -622,6 +619,7 @@
       <w:pPr>
         <w:pStyle w:val="paragraph"/>
         <w:spacing w:before="0" w:beforeAutospacing="0" w:after="0" w:afterAutospacing="0"/>
+        <w:ind w:left="-284" w:right="-284"/>
         <w:textAlignment w:val="baseline"/>
         <w:rPr>
           <w:rFonts w:ascii="Segoe UI" w:hAnsi="Segoe UI" w:cs="Segoe UI"/>
@@ -634,7 +632,7 @@
         <w:rPr>
           <w:rStyle w:val="normaltextrun"/>
           <w:rFonts w:ascii="Calibri" w:hAnsi="Calibri" w:cs="Calibri"/>
-          <w:lang w:val="en-US"/>
+          <w:lang w:val="en-GB"/>
         </w:rPr>
         <w:t>-A name, which is always a small introduction of the requirement.</w:t>
       </w:r>
@@ -651,6 +649,7 @@
       <w:pPr>
         <w:pStyle w:val="paragraph"/>
         <w:spacing w:before="0" w:beforeAutospacing="0" w:after="0" w:afterAutospacing="0"/>
+        <w:ind w:left="-284" w:right="-284"/>
         <w:textAlignment w:val="baseline"/>
         <w:rPr>
           <w:rFonts w:ascii="Segoe UI" w:hAnsi="Segoe UI" w:cs="Segoe UI"/>
@@ -663,7 +662,7 @@
         <w:rPr>
           <w:rStyle w:val="normaltextrun"/>
           <w:rFonts w:ascii="Calibri" w:hAnsi="Calibri" w:cs="Calibri"/>
-          <w:lang w:val="en-US"/>
+          <w:lang w:val="en-GB"/>
         </w:rPr>
         <w:t>-A text, describing what is this requirement for.</w:t>
       </w:r>
@@ -680,6 +679,7 @@
       <w:pPr>
         <w:pStyle w:val="paragraph"/>
         <w:spacing w:before="0" w:beforeAutospacing="0" w:after="0" w:afterAutospacing="0"/>
+        <w:ind w:left="-284" w:right="-284"/>
         <w:textAlignment w:val="baseline"/>
         <w:rPr>
           <w:rFonts w:ascii="Segoe UI" w:hAnsi="Segoe UI" w:cs="Segoe UI"/>
@@ -697,114 +697,115 @@
         <w:t> </w:t>
       </w:r>
     </w:p>
-    <w:p w14:noSpellErr="1">
-      <w:pPr>
-        <w:rPr>
-          <w:lang w:val="en-GB"/>
-        </w:rPr>
-      </w:pPr>
-    </w:p>
-    <w:p>
-      <w:pPr>
-        <w:pStyle w:val="Normal"/>
-        <w:rPr>
-          <w:lang w:val="en-GB"/>
-        </w:rPr>
-      </w:pPr>
-    </w:p>
-    <w:p>
-      <w:pPr>
-        <w:pStyle w:val="Normal"/>
-        <w:rPr>
-          <w:lang w:val="en-GB"/>
-        </w:rPr>
-      </w:pPr>
-    </w:p>
-    <w:p>
-      <w:pPr>
-        <w:pStyle w:val="Normal"/>
-        <w:rPr>
-          <w:lang w:val="en-GB"/>
-        </w:rPr>
-      </w:pPr>
-    </w:p>
-    <w:p>
-      <w:pPr>
-        <w:pStyle w:val="Normal"/>
-        <w:rPr>
-          <w:lang w:val="en-GB"/>
-        </w:rPr>
-      </w:pPr>
-    </w:p>
-    <w:p>
-      <w:pPr>
-        <w:pStyle w:val="Normal"/>
-        <w:rPr>
-          <w:lang w:val="en-GB"/>
-        </w:rPr>
-      </w:pPr>
-    </w:p>
-    <w:p>
-      <w:pPr>
-        <w:pStyle w:val="Normal"/>
-        <w:rPr>
-          <w:lang w:val="en-GB"/>
-        </w:rPr>
-      </w:pPr>
-    </w:p>
-    <w:p>
-      <w:pPr>
-        <w:pStyle w:val="Normal"/>
-        <w:rPr>
-          <w:lang w:val="en-GB"/>
-        </w:rPr>
-      </w:pPr>
-    </w:p>
-    <w:p>
-      <w:pPr>
-        <w:pStyle w:val="Normal"/>
-        <w:rPr>
-          <w:lang w:val="en-GB"/>
-        </w:rPr>
-      </w:pPr>
-    </w:p>
-    <w:p>
-      <w:pPr>
-        <w:pStyle w:val="Normal"/>
-        <w:rPr>
-          <w:lang w:val="en-GB"/>
-        </w:rPr>
-      </w:pPr>
-    </w:p>
-    <w:p>
-      <w:pPr>
-        <w:pStyle w:val="Normal"/>
-        <w:rPr>
-          <w:lang w:val="en-GB"/>
-        </w:rPr>
-      </w:pPr>
-    </w:p>
-    <w:p>
-      <w:pPr>
-        <w:pStyle w:val="Normal"/>
-        <w:rPr>
-          <w:lang w:val="en-GB"/>
-        </w:rPr>
-      </w:pPr>
-    </w:p>
-    <w:p>
-      <w:pPr>
-        <w:pStyle w:val="Normal"/>
-        <w:rPr>
-          <w:sz w:val="24"/>
-          <w:szCs w:val="24"/>
-          <w:lang w:val="en-GB"/>
-        </w:rPr>
-      </w:pPr>
-    </w:p>
-    <w:p>
-      <w:pPr>
-        <w:pStyle w:val="Normal"/>
+    <w:p>
+      <w:pPr>
+        <w:ind w:left="-284" w:right="-284"/>
+        <w:rPr>
+          <w:lang w:val="en-GB"/>
+        </w:rPr>
+      </w:pPr>
+    </w:p>
+    <w:p>
+      <w:pPr>
+        <w:ind w:left="-284" w:right="-284"/>
+        <w:rPr>
+          <w:lang w:val="en-GB"/>
+        </w:rPr>
+      </w:pPr>
+    </w:p>
+    <w:p>
+      <w:pPr>
+        <w:ind w:left="-284" w:right="-284"/>
+        <w:rPr>
+          <w:lang w:val="en-GB"/>
+        </w:rPr>
+      </w:pPr>
+    </w:p>
+    <w:p>
+      <w:pPr>
+        <w:ind w:left="-284" w:right="-284"/>
+        <w:rPr>
+          <w:lang w:val="en-GB"/>
+        </w:rPr>
+      </w:pPr>
+    </w:p>
+    <w:p>
+      <w:pPr>
+        <w:ind w:left="-284" w:right="-284"/>
+        <w:rPr>
+          <w:lang w:val="en-GB"/>
+        </w:rPr>
+      </w:pPr>
+    </w:p>
+    <w:p>
+      <w:pPr>
+        <w:ind w:left="-284" w:right="-284"/>
+        <w:rPr>
+          <w:lang w:val="en-GB"/>
+        </w:rPr>
+      </w:pPr>
+    </w:p>
+    <w:p>
+      <w:pPr>
+        <w:ind w:left="-284" w:right="-284"/>
+        <w:rPr>
+          <w:lang w:val="en-GB"/>
+        </w:rPr>
+      </w:pPr>
+    </w:p>
+    <w:p>
+      <w:pPr>
+        <w:ind w:left="-284" w:right="-284"/>
+        <w:rPr>
+          <w:lang w:val="en-GB"/>
+        </w:rPr>
+      </w:pPr>
+    </w:p>
+    <w:p>
+      <w:pPr>
+        <w:ind w:left="-284" w:right="-284"/>
+        <w:rPr>
+          <w:lang w:val="en-GB"/>
+        </w:rPr>
+      </w:pPr>
+    </w:p>
+    <w:p>
+      <w:pPr>
+        <w:ind w:left="-284" w:right="-284"/>
+        <w:rPr>
+          <w:lang w:val="en-GB"/>
+        </w:rPr>
+      </w:pPr>
+    </w:p>
+    <w:p>
+      <w:pPr>
+        <w:ind w:left="-284" w:right="-284"/>
+        <w:rPr>
+          <w:lang w:val="en-GB"/>
+        </w:rPr>
+      </w:pPr>
+    </w:p>
+    <w:p>
+      <w:pPr>
+        <w:ind w:left="-284" w:right="-284"/>
+        <w:rPr>
+          <w:lang w:val="en-GB"/>
+        </w:rPr>
+      </w:pPr>
+    </w:p>
+    <w:p>
+      <w:pPr>
+        <w:ind w:left="-284" w:right="-284"/>
+        <w:rPr>
+          <w:sz w:val="24"/>
+          <w:szCs w:val="24"/>
+          <w:lang w:val="en-GB"/>
+        </w:rPr>
+      </w:pPr>
+    </w:p>
+    <w:p>
+      <w:pPr>
+        <w:ind w:left="-284" w:right="-284"/>
         <w:rPr>
           <w:sz w:val="24"/>
           <w:szCs w:val="24"/>
@@ -822,7 +823,7 @@
     </w:p>
     <w:p>
       <w:pPr>
-        <w:pStyle w:val="Normal"/>
+        <w:ind w:left="-284" w:right="-284"/>
         <w:rPr>
           <w:sz w:val="24"/>
           <w:szCs w:val="24"/>
@@ -864,7 +865,7 @@
     </w:p>
     <w:p>
       <w:pPr>
-        <w:pStyle w:val="Normal"/>
+        <w:ind w:left="-284" w:right="-284"/>
         <w:rPr>
           <w:sz w:val="24"/>
           <w:szCs w:val="24"/>
@@ -893,12 +894,68 @@
           <w:szCs w:val="24"/>
           <w:lang w:val="en-GB"/>
         </w:rPr>
-        <w:t>When the infrared sensor detect a gap in front of the robot it send the information to the MSP430g2231</w:t>
-      </w:r>
-    </w:p>
-    <w:p>
-      <w:pPr>
-        <w:pStyle w:val="Normal"/>
+        <w:t xml:space="preserve">When the infrared sensor </w:t>
+      </w:r>
+      <w:r>
+        <w:rPr>
+          <w:sz w:val="24"/>
+          <w:szCs w:val="24"/>
+          <w:lang w:val="en-GB"/>
+        </w:rPr>
+        <w:t xml:space="preserve">does not </w:t>
+      </w:r>
+      <w:r>
+        <w:rPr>
+          <w:sz w:val="24"/>
+          <w:szCs w:val="24"/>
+          <w:lang w:val="en-GB"/>
+        </w:rPr>
+        <w:t>detect</w:t>
+      </w:r>
+      <w:r>
+        <w:rPr>
+          <w:sz w:val="24"/>
+          <w:szCs w:val="24"/>
+          <w:lang w:val="en-GB"/>
+        </w:rPr>
+        <w:t xml:space="preserve"> a gap in front of the robot it </w:t>
+      </w:r>
+      <w:r>
+        <w:rPr>
+          <w:sz w:val="24"/>
+          <w:szCs w:val="24"/>
+          <w:lang w:val="en-GB"/>
+        </w:rPr>
+        <w:t>re</w:t>
+      </w:r>
+      <w:r>
+        <w:rPr>
+          <w:sz w:val="24"/>
+          <w:szCs w:val="24"/>
+          <w:lang w:val="en-GB"/>
+        </w:rPr>
+        <w:t>turns 0</w:t>
+      </w:r>
+      <w:r>
+        <w:rPr>
+          <w:sz w:val="24"/>
+          <w:szCs w:val="24"/>
+          <w:lang w:val="en-GB"/>
+        </w:rPr>
+        <w:t xml:space="preserve"> to the MSP430g2231</w:t>
+      </w:r>
+      <w:r>
+        <w:rPr>
+          <w:sz w:val="24"/>
+          <w:szCs w:val="24"/>
+          <w:lang w:val="en-GB"/>
+        </w:rPr>
+        <w:t>.</w:t>
+      </w:r>
+    </w:p>
+    <w:p>
+      <w:pPr>
+        <w:ind w:left="-284" w:right="-284"/>
         <w:rPr>
           <w:sz w:val="24"/>
           <w:szCs w:val="24"/>
@@ -921,100 +978,111 @@
         </w:rPr>
         <w:t xml:space="preserve"> </w:t>
       </w:r>
-    </w:p>
-    <w:p>
-      <w:pPr>
-        <w:pStyle w:val="Normal"/>
-        <w:rPr>
-          <w:rFonts w:ascii="Calibri" w:hAnsi="Calibri" w:eastAsia="Calibri" w:cs="Calibri"/>
-          <w:noProof w:val="0"/>
-          <w:sz w:val="24"/>
-          <w:szCs w:val="24"/>
-          <w:lang w:val="en-US"/>
-        </w:rPr>
-      </w:pPr>
-      <w:r>
-        <w:rPr>
-          <w:sz w:val="24"/>
-          <w:szCs w:val="24"/>
-          <w:lang w:val="en-GB"/>
-        </w:rPr>
-        <w:t>Module:</w:t>
-      </w:r>
-      <w:r>
-        <w:rPr>
+      <w:r>
+        <w:rPr>
+          <w:sz w:val="24"/>
+          <w:szCs w:val="24"/>
+          <w:lang w:val="en-GB"/>
+        </w:rPr>
+        <w:t>SAMBA_005</w:t>
+      </w:r>
+      <w:r>
+        <w:rPr>
+          <w:sz w:val="24"/>
+          <w:szCs w:val="24"/>
+          <w:lang w:val="en-GB"/>
+        </w:rPr>
+        <w:t xml:space="preserve"> (Infra-red sensor)</w:t>
+      </w:r>
+    </w:p>
+    <w:p>
+      <w:pPr>
+        <w:ind w:left="-284" w:right="-284"/>
+        <w:rPr>
+          <w:rFonts w:ascii="Calibri" w:eastAsia="Calibri" w:hAnsi="Calibri" w:cs="Calibri"/>
+          <w:sz w:val="24"/>
+          <w:szCs w:val="24"/>
+          <w:lang w:val="en-GB"/>
+        </w:rPr>
+      </w:pPr>
+      <w:r>
+        <w:rPr>
+          <w:sz w:val="24"/>
+          <w:szCs w:val="24"/>
+          <w:lang w:val="en-GB"/>
+        </w:rPr>
+        <w:t>Function</w:t>
+      </w:r>
+      <w:r>
+        <w:rPr>
+          <w:sz w:val="24"/>
+          <w:szCs w:val="24"/>
+          <w:lang w:val="en-GB"/>
+        </w:rPr>
+        <w:t>:</w:t>
+      </w:r>
+      <w:r>
+        <w:rPr>
+          <w:rFonts w:ascii="Calibri" w:eastAsia="Calibri" w:hAnsi="Calibri" w:cs="Calibri"/>
           <w:sz w:val="24"/>
           <w:szCs w:val="24"/>
           <w:lang w:val="en-GB"/>
         </w:rPr>
         <w:t xml:space="preserve"> </w:t>
       </w:r>
-      <w:r>
-        <w:rPr>
-          <w:rFonts w:ascii="Calibri" w:hAnsi="Calibri" w:eastAsia="Calibri" w:cs="Calibri"/>
-          <w:noProof w:val="0"/>
-          <w:sz w:val="24"/>
-          <w:szCs w:val="24"/>
-          <w:lang w:val="en-US"/>
-        </w:rPr>
-        <w:t xml:space="preserve">GP2D120, </w:t>
-      </w:r>
-      <w:r>
-        <w:rPr>
-          <w:rFonts w:ascii="Calibri" w:hAnsi="Calibri" w:eastAsia="Calibri" w:cs="Calibri"/>
-          <w:noProof w:val="0"/>
-          <w:sz w:val="24"/>
-          <w:szCs w:val="24"/>
-          <w:lang w:val="en-US"/>
+      <w:proofErr w:type="spellStart"/>
+      <w:r>
+        <w:rPr>
+          <w:rFonts w:ascii="Calibri" w:eastAsia="Calibri" w:hAnsi="Calibri" w:cs="Calibri"/>
+          <w:sz w:val="24"/>
+          <w:szCs w:val="24"/>
+          <w:lang w:val="en-GB"/>
         </w:rPr>
         <w:t>D</w:t>
       </w:r>
       <w:r>
         <w:rPr>
-          <w:rFonts w:ascii="Calibri" w:hAnsi="Calibri" w:eastAsia="Calibri" w:cs="Calibri"/>
-          <w:noProof w:val="0"/>
-          <w:sz w:val="24"/>
-          <w:szCs w:val="24"/>
-          <w:lang w:val="en-US"/>
+          <w:rFonts w:ascii="Calibri" w:eastAsia="Calibri" w:hAnsi="Calibri" w:cs="Calibri"/>
+          <w:sz w:val="24"/>
+          <w:szCs w:val="24"/>
+          <w:lang w:val="en-GB"/>
         </w:rPr>
         <w:t>etect_</w:t>
       </w:r>
       <w:r>
         <w:rPr>
-          <w:rFonts w:ascii="Calibri" w:hAnsi="Calibri" w:eastAsia="Calibri" w:cs="Calibri"/>
-          <w:noProof w:val="0"/>
-          <w:sz w:val="24"/>
-          <w:szCs w:val="24"/>
-          <w:lang w:val="en-US"/>
+          <w:rFonts w:ascii="Calibri" w:eastAsia="Calibri" w:hAnsi="Calibri" w:cs="Calibri"/>
+          <w:sz w:val="24"/>
+          <w:szCs w:val="24"/>
+          <w:lang w:val="en-GB"/>
         </w:rPr>
         <w:t>H</w:t>
       </w:r>
       <w:r>
         <w:rPr>
-          <w:rFonts w:ascii="Calibri" w:hAnsi="Calibri" w:eastAsia="Calibri" w:cs="Calibri"/>
-          <w:noProof w:val="0"/>
-          <w:sz w:val="24"/>
-          <w:szCs w:val="24"/>
-          <w:lang w:val="en-US"/>
+          <w:rFonts w:ascii="Calibri" w:eastAsia="Calibri" w:hAnsi="Calibri" w:cs="Calibri"/>
+          <w:sz w:val="24"/>
+          <w:szCs w:val="24"/>
+          <w:lang w:val="en-GB"/>
         </w:rPr>
         <w:t>ole</w:t>
       </w:r>
-    </w:p>
-    <w:p>
-      <w:pPr>
-        <w:pStyle w:val="Normal"/>
-        <w:rPr>
-          <w:rFonts w:ascii="Calibri" w:hAnsi="Calibri" w:eastAsia="Calibri" w:cs="Calibri"/>
-          <w:noProof w:val="0"/>
-          <w:sz w:val="24"/>
-          <w:szCs w:val="24"/>
-          <w:lang w:val="en-US"/>
-        </w:rPr>
-      </w:pPr>
-    </w:p>
-    <w:p>
-      <w:pPr>
-        <w:pStyle w:val="Normal"/>
+      <w:proofErr w:type="spellEnd"/>
+    </w:p>
+    <w:p>
+      <w:pPr>
+        <w:ind w:left="-284" w:right="-284"/>
+        <w:rPr>
+          <w:rFonts w:ascii="Calibri" w:eastAsia="Calibri" w:hAnsi="Calibri" w:cs="Calibri"/>
+          <w:sz w:val="24"/>
+          <w:szCs w:val="24"/>
+          <w:lang w:val="en-GB"/>
+        </w:rPr>
+      </w:pPr>
+    </w:p>
+    <w:p>
+      <w:pPr>
+        <w:ind w:left="-284" w:right="-284"/>
         <w:rPr>
           <w:sz w:val="24"/>
           <w:szCs w:val="24"/>
@@ -1032,7 +1100,7 @@
     </w:p>
     <w:p>
       <w:pPr>
-        <w:pStyle w:val="Normal"/>
+        <w:ind w:left="-284" w:right="-284"/>
         <w:rPr>
           <w:sz w:val="24"/>
           <w:szCs w:val="24"/>
@@ -1066,7 +1134,7 @@
     </w:p>
     <w:p>
       <w:pPr>
-        <w:pStyle w:val="Normal"/>
+        <w:ind w:left="-284" w:right="-284"/>
         <w:rPr>
           <w:sz w:val="24"/>
           <w:szCs w:val="24"/>
@@ -1095,20 +1163,169 @@
           <w:szCs w:val="24"/>
           <w:lang w:val="en-GB"/>
         </w:rPr>
-        <w:t xml:space="preserve"> the obstacles around the robot and send the inf</w:t>
-      </w:r>
-      <w:r>
-        <w:rPr>
-          <w:sz w:val="24"/>
-          <w:szCs w:val="24"/>
-          <w:lang w:val="en-GB"/>
-        </w:rPr>
-        <w:t>ormation to the MSP430g2231</w:t>
-      </w:r>
-    </w:p>
-    <w:p>
-      <w:pPr>
-        <w:pStyle w:val="Normal"/>
+        <w:t xml:space="preserve"> the obstacles </w:t>
+      </w:r>
+      <w:r>
+        <w:rPr>
+          <w:sz w:val="24"/>
+          <w:szCs w:val="24"/>
+          <w:lang w:val="en-GB"/>
+        </w:rPr>
+        <w:t>in front of the robot, in a range o</w:t>
+      </w:r>
+      <w:r>
+        <w:rPr>
+          <w:sz w:val="24"/>
+          <w:szCs w:val="24"/>
+          <w:lang w:val="en-GB"/>
+        </w:rPr>
+        <w:t xml:space="preserve">f </w:t>
+      </w:r>
+      <w:r>
+        <w:rPr>
+          <w:sz w:val="24"/>
+          <w:szCs w:val="24"/>
+          <w:highlight w:val="green"/>
+          <w:lang w:val="en-GB"/>
+        </w:rPr>
+        <w:t>[-180</w:t>
+      </w:r>
+      <w:r>
+        <w:rPr>
+          <w:sz w:val="24"/>
+          <w:szCs w:val="24"/>
+          <w:highlight w:val="green"/>
+          <w:lang w:val="en-GB"/>
+        </w:rPr>
+        <w:t>°</w:t>
+      </w:r>
+      <w:r>
+        <w:rPr>
+          <w:sz w:val="24"/>
+          <w:szCs w:val="24"/>
+          <w:highlight w:val="green"/>
+          <w:lang w:val="en-GB"/>
+        </w:rPr>
+        <w:t>;180</w:t>
+      </w:r>
+      <w:r>
+        <w:rPr>
+          <w:sz w:val="24"/>
+          <w:szCs w:val="24"/>
+          <w:highlight w:val="green"/>
+          <w:lang w:val="en-GB"/>
+        </w:rPr>
+        <w:t>°</w:t>
+      </w:r>
+      <w:r>
+        <w:rPr>
+          <w:sz w:val="24"/>
+          <w:szCs w:val="24"/>
+          <w:highlight w:val="green"/>
+          <w:lang w:val="en-GB"/>
+        </w:rPr>
+        <w:t>]</w:t>
+      </w:r>
+      <w:r>
+        <w:rPr>
+          <w:sz w:val="24"/>
+          <w:szCs w:val="24"/>
+          <w:lang w:val="en-GB"/>
+        </w:rPr>
+        <w:t>. The</w:t>
+      </w:r>
+      <w:r>
+        <w:rPr>
+          <w:sz w:val="24"/>
+          <w:szCs w:val="24"/>
+          <w:lang w:val="en-GB"/>
+        </w:rPr>
+        <w:t xml:space="preserve"> </w:t>
+      </w:r>
+      <w:r>
+        <w:rPr>
+          <w:sz w:val="24"/>
+          <w:szCs w:val="24"/>
+          <w:lang w:val="en-GB"/>
+        </w:rPr>
+        <w:t>sensor</w:t>
+      </w:r>
+      <w:r>
+        <w:rPr>
+          <w:sz w:val="24"/>
+          <w:szCs w:val="24"/>
+          <w:lang w:val="en-GB"/>
+        </w:rPr>
+        <w:t xml:space="preserve"> </w:t>
+      </w:r>
+      <w:r>
+        <w:rPr>
+          <w:sz w:val="24"/>
+          <w:szCs w:val="24"/>
+          <w:lang w:val="en-GB"/>
+        </w:rPr>
+        <w:t>shall</w:t>
+      </w:r>
+      <w:r>
+        <w:rPr>
+          <w:sz w:val="24"/>
+          <w:szCs w:val="24"/>
+          <w:lang w:val="en-GB"/>
+        </w:rPr>
+        <w:t xml:space="preserve"> send the </w:t>
+      </w:r>
+      <w:r>
+        <w:rPr>
+          <w:sz w:val="24"/>
+          <w:szCs w:val="24"/>
+          <w:lang w:val="en-GB"/>
+        </w:rPr>
+        <w:t xml:space="preserve">range where there </w:t>
+      </w:r>
+      <w:r>
+        <w:rPr>
+          <w:sz w:val="24"/>
+          <w:szCs w:val="24"/>
+          <w:lang w:val="en-GB"/>
+        </w:rPr>
+        <w:t>is</w:t>
+      </w:r>
+      <w:r>
+        <w:rPr>
+          <w:sz w:val="24"/>
+          <w:szCs w:val="24"/>
+          <w:lang w:val="en-GB"/>
+        </w:rPr>
+        <w:t xml:space="preserve"> no obstacle</w:t>
+      </w:r>
+      <w:r>
+        <w:rPr>
+          <w:sz w:val="24"/>
+          <w:szCs w:val="24"/>
+          <w:lang w:val="en-GB"/>
+        </w:rPr>
+        <w:t xml:space="preserve"> to the MSP430g2231</w:t>
+      </w:r>
+      <w:r>
+        <w:rPr>
+          <w:sz w:val="24"/>
+          <w:szCs w:val="24"/>
+          <w:lang w:val="en-GB"/>
+        </w:rPr>
+        <w:t>. (Example of return: [-60;30]</w:t>
+      </w:r>
+      <w:r>
+        <w:rPr>
+          <w:sz w:val="24"/>
+          <w:szCs w:val="24"/>
+          <w:lang w:val="en-GB"/>
+        </w:rPr>
+        <w:t>)</w:t>
+      </w:r>
+    </w:p>
+    <w:p>
+      <w:pPr>
+        <w:ind w:left="-284" w:right="-284"/>
         <w:rPr>
           <w:sz w:val="24"/>
           <w:szCs w:val="24"/>
@@ -1123,91 +1340,94 @@
         </w:rPr>
         <w:t xml:space="preserve">Covers: </w:t>
       </w:r>
-    </w:p>
-    <w:p>
-      <w:pPr>
-        <w:pStyle w:val="Normal"/>
+      <w:r>
+        <w:rPr>
+          <w:sz w:val="24"/>
+          <w:szCs w:val="24"/>
+          <w:lang w:val="en-GB"/>
+        </w:rPr>
+        <w:t>SAMBA_006 (Ultrasonic Sensor)</w:t>
+      </w:r>
+    </w:p>
+    <w:p>
+      <w:pPr>
         <w:spacing w:line="257" w:lineRule="auto"/>
-        <w:rPr>
-          <w:rFonts w:ascii="Calibri" w:hAnsi="Calibri" w:eastAsia="Calibri" w:cs="Calibri"/>
-          <w:noProof w:val="0"/>
-          <w:sz w:val="24"/>
-          <w:szCs w:val="24"/>
-          <w:lang w:val="en-US"/>
-        </w:rPr>
-      </w:pPr>
-      <w:r>
-        <w:rPr>
-          <w:sz w:val="24"/>
-          <w:szCs w:val="24"/>
-          <w:lang w:val="en-GB"/>
-        </w:rPr>
-        <w:t xml:space="preserve">Module: </w:t>
-      </w:r>
-      <w:r>
-        <w:rPr>
-          <w:rFonts w:ascii="Calibri" w:hAnsi="Calibri" w:eastAsia="Calibri" w:cs="Calibri"/>
-          <w:noProof w:val="0"/>
-          <w:sz w:val="24"/>
-          <w:szCs w:val="24"/>
-          <w:lang w:val="en-US"/>
-        </w:rPr>
-        <w:t xml:space="preserve">SRF02, </w:t>
-      </w:r>
-      <w:r>
-        <w:rPr>
-          <w:rFonts w:ascii="Calibri" w:hAnsi="Calibri" w:eastAsia="Calibri" w:cs="Calibri"/>
-          <w:noProof w:val="0"/>
-          <w:sz w:val="24"/>
-          <w:szCs w:val="24"/>
-          <w:lang w:val="en-US"/>
+        <w:ind w:left="-284" w:right="-284"/>
+        <w:rPr>
+          <w:rFonts w:ascii="Calibri" w:eastAsia="Calibri" w:hAnsi="Calibri" w:cs="Calibri"/>
+          <w:sz w:val="24"/>
+          <w:szCs w:val="24"/>
+          <w:lang w:val="en-GB"/>
+        </w:rPr>
+      </w:pPr>
+      <w:r>
+        <w:rPr>
+          <w:sz w:val="24"/>
+          <w:szCs w:val="24"/>
+          <w:lang w:val="en-GB"/>
+        </w:rPr>
+        <w:t>Function</w:t>
+      </w:r>
+      <w:r>
+        <w:rPr>
+          <w:sz w:val="24"/>
+          <w:szCs w:val="24"/>
+          <w:lang w:val="en-GB"/>
+        </w:rPr>
+        <w:t xml:space="preserve">: </w:t>
+      </w:r>
+      <w:proofErr w:type="spellStart"/>
+      <w:r>
+        <w:rPr>
+          <w:rFonts w:ascii="Calibri" w:eastAsia="Calibri" w:hAnsi="Calibri" w:cs="Calibri"/>
+          <w:sz w:val="24"/>
+          <w:szCs w:val="24"/>
+          <w:lang w:val="en-GB"/>
         </w:rPr>
         <w:t>D</w:t>
       </w:r>
       <w:r>
         <w:rPr>
-          <w:rFonts w:ascii="Calibri" w:hAnsi="Calibri" w:eastAsia="Calibri" w:cs="Calibri"/>
-          <w:noProof w:val="0"/>
-          <w:sz w:val="24"/>
-          <w:szCs w:val="24"/>
-          <w:lang w:val="en-US"/>
+          <w:rFonts w:ascii="Calibri" w:eastAsia="Calibri" w:hAnsi="Calibri" w:cs="Calibri"/>
+          <w:sz w:val="24"/>
+          <w:szCs w:val="24"/>
+          <w:lang w:val="en-GB"/>
         </w:rPr>
         <w:t>etect_</w:t>
       </w:r>
       <w:r>
         <w:rPr>
-          <w:rFonts w:ascii="Calibri" w:hAnsi="Calibri" w:eastAsia="Calibri" w:cs="Calibri"/>
-          <w:noProof w:val="0"/>
-          <w:sz w:val="24"/>
-          <w:szCs w:val="24"/>
-          <w:lang w:val="en-US"/>
+          <w:rFonts w:ascii="Calibri" w:eastAsia="Calibri" w:hAnsi="Calibri" w:cs="Calibri"/>
+          <w:sz w:val="24"/>
+          <w:szCs w:val="24"/>
+          <w:lang w:val="en-GB"/>
         </w:rPr>
         <w:t>O</w:t>
       </w:r>
       <w:r>
         <w:rPr>
-          <w:rFonts w:ascii="Calibri" w:hAnsi="Calibri" w:eastAsia="Calibri" w:cs="Calibri"/>
-          <w:noProof w:val="0"/>
-          <w:sz w:val="24"/>
-          <w:szCs w:val="24"/>
-          <w:lang w:val="en-US"/>
+          <w:rFonts w:ascii="Calibri" w:eastAsia="Calibri" w:hAnsi="Calibri" w:cs="Calibri"/>
+          <w:sz w:val="24"/>
+          <w:szCs w:val="24"/>
+          <w:lang w:val="en-GB"/>
         </w:rPr>
         <w:t>bstacle</w:t>
       </w:r>
-    </w:p>
-    <w:p>
-      <w:pPr>
-        <w:pStyle w:val="Normal"/>
-        <w:rPr>
-          <w:sz w:val="24"/>
-          <w:szCs w:val="24"/>
-          <w:lang w:val="en-GB"/>
-        </w:rPr>
-      </w:pPr>
-    </w:p>
-    <w:p>
-      <w:pPr>
-        <w:pStyle w:val="Normal"/>
+      <w:proofErr w:type="spellEnd"/>
+    </w:p>
+    <w:p>
+      <w:pPr>
+        <w:ind w:left="-284" w:right="-284"/>
+        <w:rPr>
+          <w:sz w:val="24"/>
+          <w:szCs w:val="24"/>
+          <w:lang w:val="en-GB"/>
+        </w:rPr>
+      </w:pPr>
+    </w:p>
+    <w:p>
+      <w:pPr>
+        <w:ind w:left="-284" w:right="-284"/>
         <w:rPr>
           <w:sz w:val="24"/>
           <w:szCs w:val="24"/>
@@ -1241,7 +1461,7 @@
     </w:p>
     <w:p>
       <w:pPr>
-        <w:pStyle w:val="Normal"/>
+        <w:ind w:left="-284" w:right="-284"/>
         <w:rPr>
           <w:sz w:val="24"/>
           <w:szCs w:val="24"/>
@@ -1267,7 +1487,7 @@
     </w:p>
     <w:p>
       <w:pPr>
-        <w:pStyle w:val="Normal"/>
+        <w:ind w:left="-284" w:right="-284"/>
         <w:rPr>
           <w:sz w:val="24"/>
           <w:szCs w:val="24"/>
@@ -1296,20 +1516,54 @@
           <w:szCs w:val="24"/>
           <w:lang w:val="en-GB"/>
         </w:rPr>
-        <w:t xml:space="preserve">When </w:t>
-      </w:r>
-      <w:r>
-        <w:rPr>
-          <w:sz w:val="24"/>
-          <w:szCs w:val="24"/>
-          <w:lang w:val="en-GB"/>
-        </w:rPr>
-        <w:t>the robot is in power ON mode the servomotor which support the ultrasonic sensor is activated.</w:t>
-      </w:r>
-    </w:p>
-    <w:p>
-      <w:pPr>
-        <w:pStyle w:val="Normal"/>
+        <w:t>When the robot is active, the servomotor shall turn back and forth</w:t>
+      </w:r>
+      <w:r>
+        <w:rPr>
+          <w:sz w:val="24"/>
+          <w:szCs w:val="24"/>
+          <w:lang w:val="en-GB"/>
+        </w:rPr>
+        <w:t xml:space="preserve">, going from </w:t>
+      </w:r>
+      <w:r>
+        <w:rPr>
+          <w:sz w:val="24"/>
+          <w:szCs w:val="24"/>
+          <w:highlight w:val="green"/>
+          <w:lang w:val="en-GB"/>
+        </w:rPr>
+        <w:t>-180°</w:t>
+      </w:r>
+      <w:r>
+        <w:rPr>
+          <w:sz w:val="24"/>
+          <w:szCs w:val="24"/>
+          <w:lang w:val="en-GB"/>
+        </w:rPr>
+        <w:t xml:space="preserve"> to </w:t>
+      </w:r>
+      <w:r>
+        <w:rPr>
+          <w:sz w:val="24"/>
+          <w:szCs w:val="24"/>
+          <w:highlight w:val="green"/>
+          <w:lang w:val="en-GB"/>
+        </w:rPr>
+        <w:t>180°</w:t>
+      </w:r>
+      <w:r>
+        <w:rPr>
+          <w:sz w:val="24"/>
+          <w:szCs w:val="24"/>
+          <w:lang w:val="en-GB"/>
+        </w:rPr>
+        <w:t>.</w:t>
+      </w:r>
+    </w:p>
+    <w:p>
+      <w:pPr>
+        <w:ind w:left="-284" w:right="-284"/>
         <w:rPr>
           <w:sz w:val="24"/>
           <w:szCs w:val="24"/>
@@ -1324,26 +1578,42 @@
         </w:rPr>
         <w:t xml:space="preserve">Covers: </w:t>
       </w:r>
-    </w:p>
-    <w:p>
-      <w:pPr>
-        <w:pStyle w:val="Normal"/>
-        <w:rPr>
-          <w:rFonts w:ascii="Calibri" w:hAnsi="Calibri" w:eastAsia="Calibri" w:cs="Calibri"/>
-          <w:noProof w:val="0"/>
-          <w:sz w:val="24"/>
-          <w:szCs w:val="24"/>
-          <w:lang w:val="en-US"/>
-        </w:rPr>
-      </w:pPr>
-      <w:r>
-        <w:rPr>
-          <w:sz w:val="24"/>
-          <w:szCs w:val="24"/>
-          <w:lang w:val="en-GB"/>
-        </w:rPr>
-        <w:t xml:space="preserve">Module: </w:t>
-      </w:r>
+      <w:r>
+        <w:rPr>
+          <w:sz w:val="24"/>
+          <w:szCs w:val="24"/>
+          <w:lang w:val="en-GB"/>
+        </w:rPr>
+        <w:t>SAMBA_004</w:t>
+      </w:r>
+    </w:p>
+    <w:p>
+      <w:pPr>
+        <w:ind w:left="-284" w:right="-284"/>
+        <w:rPr>
+          <w:rFonts w:ascii="Calibri" w:eastAsia="Calibri" w:hAnsi="Calibri" w:cs="Calibri"/>
+          <w:sz w:val="24"/>
+          <w:szCs w:val="24"/>
+          <w:lang w:val="en-GB"/>
+        </w:rPr>
+      </w:pPr>
+      <w:r>
+        <w:rPr>
+          <w:sz w:val="24"/>
+          <w:szCs w:val="24"/>
+          <w:lang w:val="en-GB"/>
+        </w:rPr>
+        <w:t>Function</w:t>
+      </w:r>
+      <w:r>
+        <w:rPr>
+          <w:sz w:val="24"/>
+          <w:szCs w:val="24"/>
+          <w:lang w:val="en-GB"/>
+        </w:rPr>
+        <w:t xml:space="preserve">: </w:t>
+      </w:r>
+      <w:proofErr w:type="spellStart"/>
       <w:r>
         <w:rPr>
           <w:sz w:val="24"/>
@@ -1352,20 +1622,21 @@
         </w:rPr>
         <w:t>Garen</w:t>
       </w:r>
-    </w:p>
-    <w:p>
-      <w:pPr>
-        <w:pStyle w:val="Normal"/>
-        <w:rPr>
-          <w:sz w:val="24"/>
-          <w:szCs w:val="24"/>
-          <w:lang w:val="en-GB"/>
-        </w:rPr>
-      </w:pPr>
-    </w:p>
-    <w:p>
-      <w:pPr>
-        <w:pStyle w:val="Normal"/>
+      <w:proofErr w:type="spellEnd"/>
+    </w:p>
+    <w:p>
+      <w:pPr>
+        <w:ind w:left="-284" w:right="-284"/>
+        <w:rPr>
+          <w:sz w:val="24"/>
+          <w:szCs w:val="24"/>
+          <w:lang w:val="en-GB"/>
+        </w:rPr>
+      </w:pPr>
+    </w:p>
+    <w:p>
+      <w:pPr>
+        <w:ind w:left="-284" w:right="-284"/>
         <w:rPr>
           <w:sz w:val="24"/>
           <w:szCs w:val="24"/>
@@ -1391,11 +1662,7 @@
     </w:p>
     <w:p>
       <w:pPr>
-        <w:pStyle w:val="Normal"/>
-        <w:bidi w:val="0"/>
-        <w:spacing w:before="0" w:beforeAutospacing="off" w:after="160" w:afterAutospacing="off" w:line="259" w:lineRule="auto"/>
-        <w:ind w:left="0" w:right="0"/>
-        <w:jc w:val="left"/>
+        <w:ind w:left="-284" w:right="-284"/>
         <w:rPr>
           <w:sz w:val="24"/>
           <w:szCs w:val="24"/>
@@ -1429,7 +1696,7 @@
     </w:p>
     <w:p>
       <w:pPr>
-        <w:pStyle w:val="Normal"/>
+        <w:ind w:left="-284" w:right="-284"/>
         <w:rPr>
           <w:sz w:val="24"/>
           <w:szCs w:val="24"/>
@@ -1498,20 +1765,12 @@
           <w:szCs w:val="24"/>
           <w:lang w:val="en-GB"/>
         </w:rPr>
-        <w:t xml:space="preserve"> if there is no obstacles</w:t>
-      </w:r>
-      <w:r>
-        <w:rPr>
-          <w:sz w:val="24"/>
-          <w:szCs w:val="24"/>
-          <w:lang w:val="en-GB"/>
-        </w:rPr>
         <w:t>.</w:t>
       </w:r>
     </w:p>
     <w:p>
       <w:pPr>
-        <w:pStyle w:val="Normal"/>
+        <w:ind w:left="-284" w:right="-284"/>
         <w:rPr>
           <w:sz w:val="24"/>
           <w:szCs w:val="24"/>
@@ -1526,121 +1785,106 @@
         </w:rPr>
         <w:t xml:space="preserve">Covers: </w:t>
       </w:r>
-    </w:p>
-    <w:p>
-      <w:pPr>
-        <w:pStyle w:val="Normal"/>
+      <w:r>
+        <w:rPr>
+          <w:sz w:val="24"/>
+          <w:szCs w:val="24"/>
+          <w:lang w:val="en-GB"/>
+        </w:rPr>
+        <w:t>SAMBA_007, SAMBA_008</w:t>
+      </w:r>
+    </w:p>
+    <w:p>
+      <w:pPr>
         <w:spacing w:line="257" w:lineRule="auto"/>
-        <w:rPr>
-          <w:rFonts w:ascii="Calibri" w:hAnsi="Calibri" w:eastAsia="Calibri" w:cs="Calibri"/>
-          <w:noProof w:val="0"/>
-          <w:sz w:val="24"/>
-          <w:szCs w:val="24"/>
-          <w:lang w:val="en-US"/>
-        </w:rPr>
-      </w:pPr>
-      <w:r>
-        <w:rPr>
-          <w:sz w:val="24"/>
-          <w:szCs w:val="24"/>
-          <w:lang w:val="en-GB"/>
-        </w:rPr>
-        <w:t xml:space="preserve">Module: </w:t>
-      </w:r>
-      <w:r>
-        <w:rPr>
-          <w:rFonts w:ascii="Calibri" w:hAnsi="Calibri" w:eastAsia="Calibri" w:cs="Calibri"/>
-          <w:noProof w:val="0"/>
-          <w:sz w:val="24"/>
-          <w:szCs w:val="24"/>
-          <w:lang w:val="en-US"/>
-        </w:rPr>
-        <w:t xml:space="preserve">HS-422, </w:t>
-      </w:r>
-      <w:r>
-        <w:rPr>
-          <w:rFonts w:ascii="Calibri" w:hAnsi="Calibri" w:eastAsia="Calibri" w:cs="Calibri"/>
-          <w:noProof w:val="0"/>
-          <w:sz w:val="24"/>
-          <w:szCs w:val="24"/>
-          <w:lang w:val="en-US"/>
-        </w:rPr>
-        <w:t>W</w:t>
-      </w:r>
-      <w:r>
-        <w:rPr>
-          <w:rFonts w:ascii="Calibri" w:hAnsi="Calibri" w:eastAsia="Calibri" w:cs="Calibri"/>
-          <w:noProof w:val="0"/>
-          <w:sz w:val="24"/>
-          <w:szCs w:val="24"/>
-          <w:lang w:val="en-US"/>
-        </w:rPr>
-        <w:t>heels_</w:t>
-      </w:r>
-      <w:r>
-        <w:rPr>
-          <w:rFonts w:ascii="Calibri" w:hAnsi="Calibri" w:eastAsia="Calibri" w:cs="Calibri"/>
-          <w:noProof w:val="0"/>
-          <w:sz w:val="24"/>
-          <w:szCs w:val="24"/>
-          <w:lang w:val="en-US"/>
-        </w:rPr>
-        <w:t>Forward</w:t>
-      </w:r>
-      <w:r>
-        <w:rPr>
-          <w:rFonts w:ascii="Calibri" w:hAnsi="Calibri" w:eastAsia="Calibri" w:cs="Calibri"/>
-          <w:noProof w:val="0"/>
-          <w:sz w:val="24"/>
-          <w:szCs w:val="24"/>
-          <w:lang w:val="en-US"/>
-        </w:rPr>
-        <w:t>, Detect_Obstacle</w:t>
-      </w:r>
-    </w:p>
-    <w:p>
-      <w:pPr>
-        <w:pStyle w:val="Normal"/>
-        <w:rPr>
-          <w:sz w:val="24"/>
-          <w:szCs w:val="24"/>
-          <w:lang w:val="en-GB"/>
-        </w:rPr>
-      </w:pPr>
-    </w:p>
-    <w:p>
-      <w:pPr>
-        <w:pStyle w:val="Normal"/>
-        <w:rPr>
-          <w:sz w:val="24"/>
-          <w:szCs w:val="24"/>
-          <w:lang w:val="en-GB"/>
-        </w:rPr>
-      </w:pPr>
-    </w:p>
-    <w:p>
-      <w:pPr>
-        <w:pStyle w:val="Normal"/>
-        <w:rPr>
-          <w:sz w:val="24"/>
-          <w:szCs w:val="24"/>
-          <w:lang w:val="en-GB"/>
-        </w:rPr>
-      </w:pPr>
-    </w:p>
-    <w:p>
-      <w:pPr>
-        <w:pStyle w:val="Normal"/>
-        <w:rPr>
-          <w:sz w:val="24"/>
-          <w:szCs w:val="24"/>
-          <w:lang w:val="en-GB"/>
-        </w:rPr>
-      </w:pPr>
-    </w:p>
-    <w:p>
-      <w:pPr>
-        <w:pStyle w:val="Normal"/>
+        <w:ind w:left="-284" w:right="-284"/>
+        <w:rPr>
+          <w:rFonts w:ascii="Calibri" w:eastAsia="Calibri" w:hAnsi="Calibri" w:cs="Calibri"/>
+          <w:sz w:val="24"/>
+          <w:szCs w:val="24"/>
+          <w:lang w:val="en-GB"/>
+        </w:rPr>
+      </w:pPr>
+      <w:r>
+        <w:rPr>
+          <w:sz w:val="24"/>
+          <w:szCs w:val="24"/>
+          <w:lang w:val="en-GB"/>
+        </w:rPr>
+        <w:t>Function</w:t>
+      </w:r>
+      <w:r>
+        <w:rPr>
+          <w:sz w:val="24"/>
+          <w:szCs w:val="24"/>
+          <w:lang w:val="en-GB"/>
+        </w:rPr>
+        <w:t xml:space="preserve">: </w:t>
+      </w:r>
+      <w:proofErr w:type="spellStart"/>
+      <w:r>
+        <w:rPr>
+          <w:rFonts w:ascii="Calibri" w:eastAsia="Calibri" w:hAnsi="Calibri" w:cs="Calibri"/>
+          <w:sz w:val="24"/>
+          <w:szCs w:val="24"/>
+          <w:lang w:val="en-GB"/>
+        </w:rPr>
+        <w:t>SB</w:t>
+      </w:r>
+      <w:r>
+        <w:rPr>
+          <w:rFonts w:ascii="Calibri" w:eastAsia="Calibri" w:hAnsi="Calibri" w:cs="Calibri"/>
+          <w:sz w:val="24"/>
+          <w:szCs w:val="24"/>
+          <w:lang w:val="en-GB"/>
+        </w:rPr>
+        <w:t>_Forward</w:t>
+      </w:r>
+      <w:proofErr w:type="spellEnd"/>
+    </w:p>
+    <w:p>
+      <w:pPr>
+        <w:ind w:left="-284" w:right="-284"/>
+        <w:rPr>
+          <w:sz w:val="24"/>
+          <w:szCs w:val="24"/>
+          <w:lang w:val="en-GB"/>
+        </w:rPr>
+      </w:pPr>
+    </w:p>
+    <w:p>
+      <w:pPr>
+        <w:ind w:left="-284" w:right="-284"/>
+        <w:rPr>
+          <w:sz w:val="24"/>
+          <w:szCs w:val="24"/>
+          <w:lang w:val="en-GB"/>
+        </w:rPr>
+      </w:pPr>
+    </w:p>
+    <w:p>
+      <w:pPr>
+        <w:ind w:left="-284" w:right="-284"/>
+        <w:rPr>
+          <w:sz w:val="24"/>
+          <w:szCs w:val="24"/>
+          <w:lang w:val="en-GB"/>
+        </w:rPr>
+      </w:pPr>
+    </w:p>
+    <w:p>
+      <w:pPr>
+        <w:ind w:left="-284" w:right="-284"/>
+        <w:rPr>
+          <w:sz w:val="24"/>
+          <w:szCs w:val="24"/>
+          <w:lang w:val="en-GB"/>
+        </w:rPr>
+      </w:pPr>
+    </w:p>
+    <w:p>
+      <w:pPr>
+        <w:ind w:left="-284" w:right="-284"/>
         <w:rPr>
           <w:sz w:val="24"/>
           <w:szCs w:val="24"/>
@@ -1666,7 +1910,7 @@
     </w:p>
     <w:p>
       <w:pPr>
-        <w:pStyle w:val="Normal"/>
+        <w:ind w:left="-284" w:right="-284"/>
         <w:rPr>
           <w:sz w:val="24"/>
           <w:szCs w:val="24"/>
@@ -1692,7 +1936,7 @@
     </w:p>
     <w:p>
       <w:pPr>
-        <w:pStyle w:val="Normal"/>
+        <w:ind w:left="-284" w:right="-284"/>
         <w:rPr>
           <w:sz w:val="24"/>
           <w:szCs w:val="24"/>
@@ -1737,12 +1981,36 @@
           <w:szCs w:val="24"/>
           <w:lang w:val="en-GB"/>
         </w:rPr>
-        <w:t>wheels are stopped</w:t>
-      </w:r>
-    </w:p>
-    <w:p>
-      <w:pPr>
-        <w:pStyle w:val="Normal"/>
+        <w:t xml:space="preserve">wheels </w:t>
+      </w:r>
+      <w:r>
+        <w:rPr>
+          <w:sz w:val="24"/>
+          <w:szCs w:val="24"/>
+          <w:lang w:val="en-GB"/>
+        </w:rPr>
+        <w:t xml:space="preserve">speed are </w:t>
+      </w:r>
+      <w:r>
+        <w:rPr>
+          <w:sz w:val="24"/>
+          <w:szCs w:val="24"/>
+          <w:lang w:val="en-GB"/>
+        </w:rPr>
+        <w:t xml:space="preserve">decreasingly </w:t>
+      </w:r>
+      <w:r>
+        <w:rPr>
+          <w:sz w:val="24"/>
+          <w:szCs w:val="24"/>
+          <w:lang w:val="en-GB"/>
+        </w:rPr>
+        <w:t>set to 0.</w:t>
+      </w:r>
+    </w:p>
+    <w:p>
+      <w:pPr>
+        <w:ind w:left="-284" w:right="-284"/>
         <w:rPr>
           <w:sz w:val="24"/>
           <w:szCs w:val="24"/>
@@ -1757,50 +2025,66 @@
         </w:rPr>
         <w:t xml:space="preserve">Covers: </w:t>
       </w:r>
-    </w:p>
-    <w:p>
-      <w:pPr>
-        <w:pStyle w:val="Normal"/>
-        <w:rPr>
-          <w:rFonts w:ascii="Calibri" w:hAnsi="Calibri" w:eastAsia="Calibri" w:cs="Calibri"/>
-          <w:noProof w:val="0"/>
-          <w:sz w:val="24"/>
-          <w:szCs w:val="24"/>
-          <w:lang w:val="en-US"/>
-        </w:rPr>
-      </w:pPr>
-      <w:r>
-        <w:rPr>
-          <w:sz w:val="24"/>
-          <w:szCs w:val="24"/>
-          <w:lang w:val="en-GB"/>
-        </w:rPr>
-        <w:t xml:space="preserve">Module: </w:t>
-      </w:r>
-      <w:r>
-        <w:rPr>
-          <w:rFonts w:ascii="Calibri" w:hAnsi="Calibri" w:eastAsia="Calibri" w:cs="Calibri"/>
-          <w:noProof w:val="0"/>
-          <w:sz w:val="24"/>
-          <w:szCs w:val="24"/>
-          <w:lang w:val="en-US"/>
-        </w:rPr>
-        <w:t>HS-422, Stop_Wheels</w:t>
-      </w:r>
-    </w:p>
-    <w:p>
-      <w:pPr>
-        <w:pStyle w:val="Normal"/>
-        <w:rPr>
-          <w:sz w:val="24"/>
-          <w:szCs w:val="24"/>
-          <w:lang w:val="en-GB"/>
-        </w:rPr>
-      </w:pPr>
-    </w:p>
-    <w:p>
-      <w:pPr>
-        <w:pStyle w:val="Normal"/>
+      <w:r>
+        <w:rPr>
+          <w:sz w:val="24"/>
+          <w:szCs w:val="24"/>
+          <w:lang w:val="en-GB"/>
+        </w:rPr>
+        <w:t>SAMBA_007, SAMBA_008</w:t>
+      </w:r>
+    </w:p>
+    <w:p>
+      <w:pPr>
+        <w:ind w:left="-284" w:right="-284"/>
+        <w:rPr>
+          <w:rFonts w:ascii="Calibri" w:eastAsia="Calibri" w:hAnsi="Calibri" w:cs="Calibri"/>
+          <w:sz w:val="24"/>
+          <w:szCs w:val="24"/>
+          <w:lang w:val="en-GB"/>
+        </w:rPr>
+      </w:pPr>
+      <w:r>
+        <w:rPr>
+          <w:sz w:val="24"/>
+          <w:szCs w:val="24"/>
+          <w:lang w:val="en-GB"/>
+        </w:rPr>
+        <w:t>Function</w:t>
+      </w:r>
+      <w:r>
+        <w:rPr>
+          <w:sz w:val="24"/>
+          <w:szCs w:val="24"/>
+          <w:lang w:val="en-GB"/>
+        </w:rPr>
+        <w:t xml:space="preserve">: </w:t>
+      </w:r>
+      <w:proofErr w:type="spellStart"/>
+      <w:r>
+        <w:rPr>
+          <w:rFonts w:ascii="Calibri" w:eastAsia="Calibri" w:hAnsi="Calibri" w:cs="Calibri"/>
+          <w:sz w:val="24"/>
+          <w:szCs w:val="24"/>
+          <w:lang w:val="en-GB"/>
+        </w:rPr>
+        <w:t>SB_Stop</w:t>
+      </w:r>
+      <w:proofErr w:type="spellEnd"/>
+    </w:p>
+    <w:p>
+      <w:pPr>
+        <w:ind w:left="-284" w:right="-284"/>
+        <w:rPr>
+          <w:sz w:val="24"/>
+          <w:szCs w:val="24"/>
+          <w:lang w:val="en-GB"/>
+        </w:rPr>
+      </w:pPr>
+    </w:p>
+    <w:p>
+      <w:pPr>
+        <w:ind w:left="-284" w:right="-284"/>
         <w:rPr>
           <w:sz w:val="24"/>
           <w:szCs w:val="24"/>
@@ -1826,7 +2110,7 @@
     </w:p>
     <w:p>
       <w:pPr>
-        <w:pStyle w:val="Normal"/>
+        <w:ind w:left="-284" w:right="-284"/>
         <w:rPr>
           <w:sz w:val="24"/>
           <w:szCs w:val="24"/>
@@ -1852,7 +2136,7 @@
     </w:p>
     <w:p>
       <w:pPr>
-        <w:pStyle w:val="Normal"/>
+        <w:ind w:left="-284" w:right="-284"/>
         <w:rPr>
           <w:sz w:val="24"/>
           <w:szCs w:val="24"/>
@@ -1881,23 +2165,484 @@
           <w:szCs w:val="24"/>
           <w:lang w:val="en-GB"/>
         </w:rPr>
-        <w:t>If t</w:t>
-      </w:r>
-      <w:r>
-        <w:rPr>
-          <w:sz w:val="24"/>
-          <w:szCs w:val="24"/>
-          <w:lang w:val="en-GB"/>
-        </w:rPr>
-        <w:t xml:space="preserve">he robot </w:t>
-      </w:r>
-      <w:r>
-        <w:rPr>
-          <w:sz w:val="24"/>
-          <w:szCs w:val="24"/>
-          <w:lang w:val="en-GB"/>
-        </w:rPr>
-        <w:t>detect</w:t>
+        <w:t xml:space="preserve">The robot shall turn on itself </w:t>
+      </w:r>
+      <w:r>
+        <w:rPr>
+          <w:sz w:val="24"/>
+          <w:szCs w:val="24"/>
+          <w:lang w:val="en-GB"/>
+        </w:rPr>
+        <w:t>to face a direction where there is no hole forward and no obstacles are detec</w:t>
+      </w:r>
+      <w:r>
+        <w:rPr>
+          <w:sz w:val="24"/>
+          <w:szCs w:val="24"/>
+          <w:lang w:val="en-GB"/>
+        </w:rPr>
+        <w:t xml:space="preserve">ted between </w:t>
+      </w:r>
+      <w:r>
+        <w:rPr>
+          <w:sz w:val="24"/>
+          <w:szCs w:val="24"/>
+          <w:highlight w:val="green"/>
+          <w:lang w:val="en-GB"/>
+        </w:rPr>
+        <w:t>[</w:t>
+      </w:r>
+      <w:r>
+        <w:rPr>
+          <w:sz w:val="24"/>
+          <w:szCs w:val="24"/>
+          <w:highlight w:val="green"/>
+          <w:lang w:val="en-GB"/>
+        </w:rPr>
+        <w:t>-30°;30°]</w:t>
+      </w:r>
+      <w:r>
+        <w:rPr>
+          <w:sz w:val="24"/>
+          <w:szCs w:val="24"/>
+          <w:lang w:val="en-GB"/>
+        </w:rPr>
+        <w:t>.</w:t>
+      </w:r>
+      <w:r>
+        <w:rPr>
+          <w:sz w:val="24"/>
+          <w:szCs w:val="24"/>
+          <w:lang w:val="en-GB"/>
+        </w:rPr>
+        <w:t xml:space="preserve"> To tu</w:t>
+      </w:r>
+      <w:r>
+        <w:rPr>
+          <w:sz w:val="24"/>
+          <w:szCs w:val="24"/>
+          <w:lang w:val="en-GB"/>
+        </w:rPr>
+        <w:t xml:space="preserve">rn to the positive side, </w:t>
+      </w:r>
+      <w:r>
+        <w:rPr>
+          <w:sz w:val="24"/>
+          <w:szCs w:val="24"/>
+          <w:lang w:val="en-GB"/>
+        </w:rPr>
+        <w:t xml:space="preserve">SAMBA_008’s speed shall be set to </w:t>
+      </w:r>
+      <w:r>
+        <w:rPr>
+          <w:sz w:val="24"/>
+          <w:szCs w:val="24"/>
+          <w:highlight w:val="green"/>
+          <w:lang w:val="en-GB"/>
+        </w:rPr>
+        <w:t>20</w:t>
+      </w:r>
+      <w:r>
+        <w:rPr>
+          <w:sz w:val="24"/>
+          <w:szCs w:val="24"/>
+          <w:lang w:val="en-GB"/>
+        </w:rPr>
+        <w:t>, and SAMBA-007</w:t>
+      </w:r>
+      <w:r>
+        <w:rPr>
+          <w:sz w:val="24"/>
+          <w:szCs w:val="24"/>
+          <w:lang w:val="en-GB"/>
+        </w:rPr>
+        <w:t xml:space="preserve">’s speed shall be set to </w:t>
+      </w:r>
+      <w:r>
+        <w:rPr>
+          <w:sz w:val="24"/>
+          <w:szCs w:val="24"/>
+          <w:highlight w:val="green"/>
+          <w:lang w:val="en-GB"/>
+        </w:rPr>
+        <w:t>-20</w:t>
+      </w:r>
+      <w:r>
+        <w:rPr>
+          <w:sz w:val="24"/>
+          <w:szCs w:val="24"/>
+          <w:lang w:val="en-GB"/>
+        </w:rPr>
+        <w:t>.</w:t>
+      </w:r>
+    </w:p>
+    <w:p>
+      <w:pPr>
+        <w:ind w:left="-284" w:right="-284"/>
+        <w:rPr>
+          <w:sz w:val="24"/>
+          <w:szCs w:val="24"/>
+          <w:lang w:val="en-GB"/>
+        </w:rPr>
+      </w:pPr>
+      <w:r>
+        <w:rPr>
+          <w:sz w:val="24"/>
+          <w:szCs w:val="24"/>
+          <w:lang w:val="en-GB"/>
+        </w:rPr>
+        <w:t xml:space="preserve">Covers: </w:t>
+      </w:r>
+      <w:r>
+        <w:rPr>
+          <w:sz w:val="24"/>
+          <w:szCs w:val="24"/>
+          <w:lang w:val="en-GB"/>
+        </w:rPr>
+        <w:t>SAMBA_007, SAMBA_008</w:t>
+      </w:r>
+    </w:p>
+    <w:p>
+      <w:pPr>
+        <w:ind w:left="-284" w:right="-284"/>
+        <w:rPr>
+          <w:rFonts w:ascii="Calibri" w:eastAsia="Calibri" w:hAnsi="Calibri" w:cs="Calibri"/>
+          <w:sz w:val="24"/>
+          <w:szCs w:val="24"/>
+          <w:lang w:val="en-GB"/>
+        </w:rPr>
+      </w:pPr>
+      <w:r>
+        <w:rPr>
+          <w:sz w:val="24"/>
+          <w:szCs w:val="24"/>
+          <w:lang w:val="en-GB"/>
+        </w:rPr>
+        <w:t>Function</w:t>
+      </w:r>
+      <w:r>
+        <w:rPr>
+          <w:sz w:val="24"/>
+          <w:szCs w:val="24"/>
+          <w:lang w:val="en-GB"/>
+        </w:rPr>
+        <w:t xml:space="preserve">: </w:t>
+      </w:r>
+      <w:proofErr w:type="spellStart"/>
+      <w:r>
+        <w:rPr>
+          <w:rFonts w:ascii="Calibri" w:eastAsia="Calibri" w:hAnsi="Calibri" w:cs="Calibri"/>
+          <w:sz w:val="24"/>
+          <w:szCs w:val="24"/>
+          <w:lang w:val="en-GB"/>
+        </w:rPr>
+        <w:t>Turn_Robot</w:t>
+      </w:r>
+      <w:proofErr w:type="spellEnd"/>
+    </w:p>
+    <w:p>
+      <w:pPr>
+        <w:ind w:left="-284" w:right="-284"/>
+        <w:rPr>
+          <w:sz w:val="24"/>
+          <w:szCs w:val="24"/>
+          <w:lang w:val="en-GB"/>
+        </w:rPr>
+      </w:pPr>
+    </w:p>
+    <w:p>
+      <w:pPr>
+        <w:ind w:left="-284" w:right="-284"/>
+        <w:rPr>
+          <w:sz w:val="24"/>
+          <w:szCs w:val="24"/>
+          <w:lang w:val="en-GB"/>
+        </w:rPr>
+      </w:pPr>
+      <w:r>
+        <w:rPr>
+          <w:sz w:val="24"/>
+          <w:szCs w:val="24"/>
+          <w:lang w:val="en-GB"/>
+        </w:rPr>
+        <w:t>SDDR_00</w:t>
+      </w:r>
+      <w:r>
+        <w:rPr>
+          <w:sz w:val="24"/>
+          <w:szCs w:val="24"/>
+          <w:lang w:val="en-GB"/>
+        </w:rPr>
+        <w:t>7</w:t>
+      </w:r>
+    </w:p>
+    <w:p>
+      <w:pPr>
+        <w:ind w:left="-284" w:right="-284"/>
+        <w:rPr>
+          <w:sz w:val="24"/>
+          <w:szCs w:val="24"/>
+          <w:lang w:val="en-GB"/>
+        </w:rPr>
+      </w:pPr>
+      <w:r>
+        <w:rPr>
+          <w:sz w:val="24"/>
+          <w:szCs w:val="24"/>
+          <w:lang w:val="en-GB"/>
+        </w:rPr>
+        <w:t xml:space="preserve">Name: </w:t>
+      </w:r>
+      <w:r>
+        <w:rPr>
+          <w:sz w:val="24"/>
+          <w:szCs w:val="24"/>
+          <w:lang w:val="en-GB"/>
+        </w:rPr>
+        <w:t>E</w:t>
+      </w:r>
+      <w:r>
+        <w:rPr>
+          <w:sz w:val="24"/>
+          <w:szCs w:val="24"/>
+          <w:lang w:val="en-GB"/>
+        </w:rPr>
+        <w:t xml:space="preserve">mergency </w:t>
+      </w:r>
+      <w:r>
+        <w:rPr>
+          <w:sz w:val="24"/>
+          <w:szCs w:val="24"/>
+          <w:lang w:val="en-GB"/>
+        </w:rPr>
+        <w:t>S</w:t>
+      </w:r>
+      <w:r>
+        <w:rPr>
+          <w:sz w:val="24"/>
+          <w:szCs w:val="24"/>
+          <w:lang w:val="en-GB"/>
+        </w:rPr>
+        <w:t>top</w:t>
+      </w:r>
+    </w:p>
+    <w:p>
+      <w:pPr>
+        <w:ind w:left="-284" w:right="-284"/>
+        <w:rPr>
+          <w:sz w:val="24"/>
+          <w:szCs w:val="24"/>
+          <w:lang w:val="en-GB"/>
+        </w:rPr>
+      </w:pPr>
+      <w:r>
+        <w:rPr>
+          <w:sz w:val="24"/>
+          <w:szCs w:val="24"/>
+          <w:lang w:val="en-GB"/>
+        </w:rPr>
+        <w:t>Text:</w:t>
+      </w:r>
+      <w:r>
+        <w:rPr>
+          <w:sz w:val="24"/>
+          <w:szCs w:val="24"/>
+          <w:lang w:val="en-GB"/>
+        </w:rPr>
+        <w:t xml:space="preserve"> </w:t>
+      </w:r>
+      <w:r>
+        <w:rPr>
+          <w:sz w:val="24"/>
+          <w:szCs w:val="24"/>
+          <w:lang w:val="en-GB"/>
+        </w:rPr>
+        <w:t xml:space="preserve">If </w:t>
+      </w:r>
+      <w:proofErr w:type="spellStart"/>
+      <w:r>
+        <w:rPr>
+          <w:sz w:val="24"/>
+          <w:szCs w:val="24"/>
+          <w:lang w:val="en-GB"/>
+        </w:rPr>
+        <w:t>Detect_Hole</w:t>
+      </w:r>
+      <w:proofErr w:type="spellEnd"/>
+      <w:r>
+        <w:rPr>
+          <w:sz w:val="24"/>
+          <w:szCs w:val="24"/>
+          <w:lang w:val="en-GB"/>
+        </w:rPr>
+        <w:t xml:space="preserve">, </w:t>
+      </w:r>
+      <w:r>
+        <w:rPr>
+          <w:sz w:val="24"/>
+          <w:szCs w:val="24"/>
+          <w:lang w:val="en-GB"/>
+        </w:rPr>
+        <w:t xml:space="preserve">the wheels </w:t>
+      </w:r>
+      <w:r>
+        <w:rPr>
+          <w:sz w:val="24"/>
+          <w:szCs w:val="24"/>
+          <w:lang w:val="en-GB"/>
+        </w:rPr>
+        <w:t>shall</w:t>
+      </w:r>
+      <w:r>
+        <w:rPr>
+          <w:sz w:val="24"/>
+          <w:szCs w:val="24"/>
+          <w:lang w:val="en-GB"/>
+        </w:rPr>
+        <w:t xml:space="preserve"> instantly </w:t>
+      </w:r>
+      <w:r>
+        <w:rPr>
+          <w:sz w:val="24"/>
+          <w:szCs w:val="24"/>
+          <w:lang w:val="en-GB"/>
+        </w:rPr>
+        <w:t xml:space="preserve">be </w:t>
+      </w:r>
+      <w:r>
+        <w:rPr>
+          <w:sz w:val="24"/>
+          <w:szCs w:val="24"/>
+          <w:lang w:val="en-GB"/>
+        </w:rPr>
+        <w:t>set to 0.</w:t>
+      </w:r>
+    </w:p>
+    <w:p>
+      <w:pPr>
+        <w:ind w:left="-284" w:right="-284"/>
+        <w:rPr>
+          <w:sz w:val="24"/>
+          <w:szCs w:val="24"/>
+          <w:lang w:val="en-GB"/>
+        </w:rPr>
+      </w:pPr>
+      <w:r>
+        <w:rPr>
+          <w:sz w:val="24"/>
+          <w:szCs w:val="24"/>
+          <w:lang w:val="en-GB"/>
+        </w:rPr>
+        <w:t xml:space="preserve">Covers: </w:t>
+      </w:r>
+      <w:proofErr w:type="spellStart"/>
+      <w:r>
+        <w:rPr>
+          <w:sz w:val="24"/>
+          <w:szCs w:val="24"/>
+          <w:lang w:val="en-GB"/>
+        </w:rPr>
+        <w:t>Detect_Hole</w:t>
+      </w:r>
+      <w:proofErr w:type="spellEnd"/>
+    </w:p>
+    <w:p>
+      <w:pPr>
+        <w:ind w:left="-284" w:right="-284"/>
+        <w:rPr>
+          <w:sz w:val="24"/>
+          <w:szCs w:val="24"/>
+          <w:lang w:val="en-GB"/>
+        </w:rPr>
+      </w:pPr>
+      <w:r>
+        <w:rPr>
+          <w:sz w:val="24"/>
+          <w:szCs w:val="24"/>
+          <w:lang w:val="en-GB"/>
+        </w:rPr>
+        <w:t>Function</w:t>
+      </w:r>
+      <w:r>
+        <w:rPr>
+          <w:sz w:val="24"/>
+          <w:szCs w:val="24"/>
+          <w:lang w:val="en-GB"/>
+        </w:rPr>
+        <w:t xml:space="preserve">: </w:t>
+      </w:r>
+      <w:proofErr w:type="spellStart"/>
+      <w:r>
+        <w:rPr>
+          <w:rFonts w:ascii="Calibri" w:eastAsia="Calibri" w:hAnsi="Calibri" w:cs="Calibri"/>
+          <w:sz w:val="24"/>
+          <w:szCs w:val="24"/>
+          <w:lang w:val="en-GB"/>
+        </w:rPr>
+        <w:t>Emergency_Stop</w:t>
+      </w:r>
+      <w:proofErr w:type="spellEnd"/>
+    </w:p>
+    <w:p>
+      <w:pPr>
+        <w:ind w:left="-284" w:right="-284"/>
+        <w:rPr>
+          <w:sz w:val="24"/>
+          <w:szCs w:val="24"/>
+          <w:lang w:val="en-GB"/>
+        </w:rPr>
+      </w:pPr>
+    </w:p>
+    <w:p>
+      <w:pPr>
+        <w:ind w:left="-284" w:right="-284"/>
+        <w:rPr>
+          <w:sz w:val="24"/>
+          <w:szCs w:val="24"/>
+          <w:lang w:val="en-GB"/>
+        </w:rPr>
+      </w:pPr>
+      <w:r>
+        <w:rPr>
+          <w:sz w:val="24"/>
+          <w:szCs w:val="24"/>
+          <w:lang w:val="en-GB"/>
+        </w:rPr>
+        <w:t>SDDR_00</w:t>
+      </w:r>
+      <w:r>
+        <w:rPr>
+          <w:sz w:val="24"/>
+          <w:szCs w:val="24"/>
+          <w:lang w:val="en-GB"/>
+        </w:rPr>
+        <w:t>8</w:t>
+      </w:r>
+    </w:p>
+    <w:p>
+      <w:pPr>
+        <w:ind w:left="-284" w:right="-284"/>
+        <w:rPr>
+          <w:sz w:val="24"/>
+          <w:szCs w:val="24"/>
+          <w:lang w:val="en-GB"/>
+        </w:rPr>
+      </w:pPr>
+      <w:r>
+        <w:rPr>
+          <w:sz w:val="24"/>
+          <w:szCs w:val="24"/>
+          <w:lang w:val="en-GB"/>
+        </w:rPr>
+        <w:t xml:space="preserve">Name: </w:t>
+      </w:r>
+      <w:r>
+        <w:rPr>
+          <w:sz w:val="24"/>
+          <w:szCs w:val="24"/>
+          <w:lang w:val="en-GB"/>
+        </w:rPr>
+        <w:t xml:space="preserve">Detect </w:t>
       </w:r>
       <w:r>
         <w:rPr>
@@ -1913,12 +2658,46 @@
           <w:szCs w:val="24"/>
           <w:lang w:val="en-GB"/>
         </w:rPr>
-        <w:t xml:space="preserve"> obstacles it must turn in function of where the obstacles are place</w:t>
-      </w:r>
-    </w:p>
-    <w:p>
-      <w:pPr>
-        <w:pStyle w:val="Normal"/>
+        <w:t>ervomotor’s angle</w:t>
+      </w:r>
+    </w:p>
+    <w:p>
+      <w:pPr>
+        <w:ind w:left="-284" w:right="-284"/>
+        <w:rPr>
+          <w:sz w:val="24"/>
+          <w:szCs w:val="24"/>
+          <w:lang w:val="en-GB"/>
+        </w:rPr>
+      </w:pPr>
+      <w:r>
+        <w:rPr>
+          <w:sz w:val="24"/>
+          <w:szCs w:val="24"/>
+          <w:lang w:val="en-GB"/>
+        </w:rPr>
+        <w:t>Text:</w:t>
+      </w:r>
+      <w:r>
+        <w:rPr>
+          <w:sz w:val="24"/>
+          <w:szCs w:val="24"/>
+          <w:lang w:val="en-GB"/>
+        </w:rPr>
+        <w:t xml:space="preserve"> At every time the robot must know the </w:t>
+      </w:r>
+      <w:r>
+        <w:rPr>
+          <w:sz w:val="24"/>
+          <w:szCs w:val="24"/>
+          <w:lang w:val="en-GB"/>
+        </w:rPr>
+        <w:t>angle of the servomotor in function of how it was at the starting position.</w:t>
+      </w:r>
+    </w:p>
+    <w:p>
+      <w:pPr>
+        <w:ind w:left="-284" w:right="-284"/>
         <w:rPr>
           <w:sz w:val="24"/>
           <w:szCs w:val="24"/>
@@ -1936,364 +2715,29 @@
     </w:p>
     <w:p>
       <w:pPr>
-        <w:pStyle w:val="Normal"/>
-        <w:rPr>
-          <w:rFonts w:ascii="Calibri" w:hAnsi="Calibri" w:eastAsia="Calibri" w:cs="Calibri"/>
-          <w:noProof w:val="0"/>
-          <w:sz w:val="24"/>
-          <w:szCs w:val="24"/>
-          <w:lang w:val="en-US"/>
-        </w:rPr>
-      </w:pPr>
-      <w:r>
-        <w:rPr>
-          <w:sz w:val="24"/>
-          <w:szCs w:val="24"/>
-          <w:lang w:val="en-GB"/>
-        </w:rPr>
-        <w:t xml:space="preserve">Module: </w:t>
-      </w:r>
-      <w:r>
-        <w:rPr>
-          <w:rFonts w:ascii="Calibri" w:hAnsi="Calibri" w:eastAsia="Calibri" w:cs="Calibri"/>
-          <w:noProof w:val="0"/>
-          <w:sz w:val="24"/>
-          <w:szCs w:val="24"/>
-          <w:lang w:val="en-US"/>
-        </w:rPr>
-        <w:t>HS-422, Turn_Robot</w:t>
-      </w:r>
-    </w:p>
-    <w:p>
-      <w:pPr>
-        <w:pStyle w:val="Normal"/>
-        <w:rPr>
-          <w:sz w:val="24"/>
-          <w:szCs w:val="24"/>
-          <w:lang w:val="en-GB"/>
-        </w:rPr>
-      </w:pPr>
-    </w:p>
-    <w:p>
-      <w:pPr>
-        <w:pStyle w:val="Normal"/>
-        <w:rPr>
-          <w:sz w:val="24"/>
-          <w:szCs w:val="24"/>
-          <w:lang w:val="en-GB"/>
-        </w:rPr>
-      </w:pPr>
-      <w:r>
-        <w:rPr>
-          <w:sz w:val="24"/>
-          <w:szCs w:val="24"/>
-          <w:lang w:val="en-GB"/>
-        </w:rPr>
-        <w:t>SDDR_00</w:t>
-      </w:r>
-      <w:r>
-        <w:rPr>
-          <w:sz w:val="24"/>
-          <w:szCs w:val="24"/>
-          <w:lang w:val="en-GB"/>
-        </w:rPr>
-        <w:t>7</w:t>
-      </w:r>
-    </w:p>
-    <w:p>
-      <w:pPr>
-        <w:pStyle w:val="Normal"/>
-        <w:rPr>
-          <w:sz w:val="24"/>
-          <w:szCs w:val="24"/>
-          <w:lang w:val="en-GB"/>
-        </w:rPr>
-      </w:pPr>
-      <w:r>
-        <w:rPr>
-          <w:sz w:val="24"/>
-          <w:szCs w:val="24"/>
-          <w:lang w:val="en-GB"/>
-        </w:rPr>
-        <w:t xml:space="preserve">Name: </w:t>
-      </w:r>
-      <w:r>
-        <w:rPr>
-          <w:sz w:val="24"/>
-          <w:szCs w:val="24"/>
-          <w:lang w:val="en-GB"/>
-        </w:rPr>
-        <w:t>E</w:t>
-      </w:r>
-      <w:r>
-        <w:rPr>
-          <w:sz w:val="24"/>
-          <w:szCs w:val="24"/>
-          <w:lang w:val="en-GB"/>
-        </w:rPr>
-        <w:t xml:space="preserve">mergency </w:t>
-      </w:r>
-      <w:r>
-        <w:rPr>
-          <w:sz w:val="24"/>
-          <w:szCs w:val="24"/>
-          <w:lang w:val="en-GB"/>
-        </w:rPr>
-        <w:t>S</w:t>
-      </w:r>
-      <w:r>
-        <w:rPr>
-          <w:sz w:val="24"/>
-          <w:szCs w:val="24"/>
-          <w:lang w:val="en-GB"/>
-        </w:rPr>
-        <w:t>top</w:t>
-      </w:r>
-    </w:p>
-    <w:p>
-      <w:pPr>
-        <w:pStyle w:val="Normal"/>
-        <w:rPr>
-          <w:sz w:val="24"/>
-          <w:szCs w:val="24"/>
-          <w:lang w:val="en-GB"/>
-        </w:rPr>
-      </w:pPr>
-      <w:r>
-        <w:rPr>
-          <w:sz w:val="24"/>
-          <w:szCs w:val="24"/>
-          <w:lang w:val="en-GB"/>
-        </w:rPr>
-        <w:t>Text:</w:t>
-      </w:r>
-      <w:r>
-        <w:rPr>
-          <w:sz w:val="24"/>
-          <w:szCs w:val="24"/>
-          <w:lang w:val="en-GB"/>
-        </w:rPr>
-        <w:t xml:space="preserve"> if a hole is detected, the wheels stop instantaneousl</w:t>
-      </w:r>
-      <w:r>
-        <w:rPr>
-          <w:sz w:val="24"/>
-          <w:szCs w:val="24"/>
-          <w:lang w:val="en-GB"/>
-        </w:rPr>
-        <w:t>y</w:t>
-      </w:r>
-    </w:p>
-    <w:p>
-      <w:pPr>
-        <w:pStyle w:val="Normal"/>
-        <w:rPr>
-          <w:sz w:val="24"/>
-          <w:szCs w:val="24"/>
-          <w:lang w:val="en-GB"/>
-        </w:rPr>
-      </w:pPr>
-      <w:r>
-        <w:rPr>
-          <w:sz w:val="24"/>
-          <w:szCs w:val="24"/>
-          <w:lang w:val="en-GB"/>
-        </w:rPr>
-        <w:t xml:space="preserve">Covers: </w:t>
-      </w:r>
-    </w:p>
-    <w:p>
-      <w:pPr>
-        <w:pStyle w:val="Normal"/>
-        <w:rPr>
-          <w:sz w:val="24"/>
-          <w:szCs w:val="24"/>
-          <w:lang w:val="en-GB"/>
-        </w:rPr>
-      </w:pPr>
-      <w:r>
-        <w:rPr>
-          <w:sz w:val="24"/>
-          <w:szCs w:val="24"/>
-          <w:lang w:val="en-GB"/>
-        </w:rPr>
-        <w:t xml:space="preserve">Module: </w:t>
-      </w:r>
-      <w:r>
-        <w:rPr>
-          <w:rFonts w:ascii="Calibri" w:hAnsi="Calibri" w:eastAsia="Calibri" w:cs="Calibri"/>
-          <w:noProof w:val="0"/>
-          <w:sz w:val="24"/>
-          <w:szCs w:val="24"/>
-          <w:lang w:val="en-US"/>
-        </w:rPr>
-        <w:t xml:space="preserve">SRF02, </w:t>
-      </w:r>
-      <w:r>
-        <w:rPr>
-          <w:sz w:val="24"/>
-          <w:szCs w:val="24"/>
-          <w:lang w:val="en-GB"/>
-        </w:rPr>
-        <w:t xml:space="preserve">Stop Wheels, </w:t>
-      </w:r>
-      <w:r>
-        <w:rPr>
-          <w:sz w:val="24"/>
-          <w:szCs w:val="24"/>
-          <w:lang w:val="en-GB"/>
-        </w:rPr>
-        <w:t>Detect Hole</w:t>
-      </w:r>
-    </w:p>
-    <w:p>
-      <w:pPr>
-        <w:pStyle w:val="Normal"/>
-        <w:rPr>
-          <w:sz w:val="24"/>
-          <w:szCs w:val="24"/>
-          <w:lang w:val="en-GB"/>
-        </w:rPr>
-      </w:pPr>
-    </w:p>
-    <w:p>
-      <w:pPr>
-        <w:pStyle w:val="Normal"/>
-        <w:rPr>
-          <w:sz w:val="24"/>
-          <w:szCs w:val="24"/>
-          <w:lang w:val="en-GB"/>
-        </w:rPr>
-      </w:pPr>
-      <w:r>
-        <w:rPr>
-          <w:sz w:val="24"/>
-          <w:szCs w:val="24"/>
-          <w:lang w:val="en-GB"/>
-        </w:rPr>
-        <w:t>SDDR_00</w:t>
-      </w:r>
-      <w:r>
-        <w:rPr>
-          <w:sz w:val="24"/>
-          <w:szCs w:val="24"/>
-          <w:lang w:val="en-GB"/>
-        </w:rPr>
-        <w:t>8</w:t>
-      </w:r>
-    </w:p>
-    <w:p>
-      <w:pPr>
-        <w:pStyle w:val="Normal"/>
-        <w:rPr>
-          <w:sz w:val="24"/>
-          <w:szCs w:val="24"/>
-          <w:lang w:val="en-GB"/>
-        </w:rPr>
-      </w:pPr>
-      <w:r>
-        <w:rPr>
-          <w:sz w:val="24"/>
-          <w:szCs w:val="24"/>
-          <w:lang w:val="en-GB"/>
-        </w:rPr>
-        <w:t xml:space="preserve">Name: </w:t>
-      </w:r>
-      <w:r>
-        <w:rPr>
-          <w:sz w:val="24"/>
-          <w:szCs w:val="24"/>
-          <w:lang w:val="en-GB"/>
-        </w:rPr>
-        <w:t xml:space="preserve">Detect </w:t>
-      </w:r>
-      <w:r>
-        <w:rPr>
-          <w:sz w:val="24"/>
-          <w:szCs w:val="24"/>
-          <w:lang w:val="en-GB"/>
-        </w:rPr>
-        <w:t>s</w:t>
-      </w:r>
-      <w:r>
-        <w:rPr>
-          <w:sz w:val="24"/>
-          <w:szCs w:val="24"/>
-          <w:lang w:val="en-GB"/>
-        </w:rPr>
-        <w:t>ervomotor’s angle</w:t>
-      </w:r>
-    </w:p>
-    <w:p>
-      <w:pPr>
-        <w:pStyle w:val="Normal"/>
-        <w:rPr>
-          <w:sz w:val="24"/>
-          <w:szCs w:val="24"/>
-          <w:lang w:val="en-GB"/>
-        </w:rPr>
-      </w:pPr>
-      <w:r>
-        <w:rPr>
-          <w:sz w:val="24"/>
-          <w:szCs w:val="24"/>
-          <w:lang w:val="en-GB"/>
-        </w:rPr>
-        <w:t>Text:</w:t>
-      </w:r>
-      <w:r>
-        <w:rPr>
-          <w:sz w:val="24"/>
-          <w:szCs w:val="24"/>
-          <w:lang w:val="en-GB"/>
-        </w:rPr>
-        <w:t xml:space="preserve"> At every time the robot must know the </w:t>
-      </w:r>
-      <w:r>
-        <w:rPr>
-          <w:sz w:val="24"/>
-          <w:szCs w:val="24"/>
-          <w:lang w:val="en-GB"/>
-        </w:rPr>
-        <w:t>angle of the servomotor in function of how it was at the starting position.</w:t>
-      </w:r>
-    </w:p>
-    <w:p>
-      <w:pPr>
-        <w:pStyle w:val="Normal"/>
-        <w:rPr>
-          <w:sz w:val="24"/>
-          <w:szCs w:val="24"/>
-          <w:lang w:val="en-GB"/>
-        </w:rPr>
-      </w:pPr>
-      <w:r>
-        <w:rPr>
-          <w:sz w:val="24"/>
-          <w:szCs w:val="24"/>
-          <w:lang w:val="en-GB"/>
-        </w:rPr>
-        <w:t xml:space="preserve">Covers: </w:t>
-      </w:r>
-    </w:p>
-    <w:p>
-      <w:pPr>
-        <w:pStyle w:val="Normal"/>
-        <w:rPr>
-          <w:rFonts w:ascii="Calibri" w:hAnsi="Calibri" w:eastAsia="Calibri" w:cs="Calibri"/>
-          <w:noProof w:val="0"/>
-          <w:sz w:val="24"/>
-          <w:szCs w:val="24"/>
-          <w:lang w:val="en-US"/>
-        </w:rPr>
-      </w:pPr>
-      <w:r>
-        <w:rPr>
-          <w:sz w:val="24"/>
-          <w:szCs w:val="24"/>
-          <w:lang w:val="en-GB"/>
-        </w:rPr>
-        <w:t xml:space="preserve">Module: </w:t>
+        <w:ind w:left="-284" w:right="-284"/>
+        <w:rPr>
+          <w:rFonts w:ascii="Calibri" w:eastAsia="Calibri" w:hAnsi="Calibri" w:cs="Calibri"/>
+          <w:sz w:val="24"/>
+          <w:szCs w:val="24"/>
+          <w:lang w:val="en-GB"/>
+        </w:rPr>
+      </w:pPr>
+      <w:r>
+        <w:rPr>
+          <w:sz w:val="24"/>
+          <w:szCs w:val="24"/>
+          <w:lang w:val="en-GB"/>
+        </w:rPr>
+        <w:t>Function</w:t>
+      </w:r>
+      <w:r>
+        <w:rPr>
+          <w:sz w:val="24"/>
+          <w:szCs w:val="24"/>
+          <w:lang w:val="en-GB"/>
+        </w:rPr>
+        <w:t xml:space="preserve">: </w:t>
       </w:r>
       <w:r>
         <w:rPr>
@@ -2303,6 +2747,7 @@
         </w:rPr>
         <w:t xml:space="preserve"> </w:t>
       </w:r>
+      <w:proofErr w:type="spellStart"/>
       <w:r>
         <w:rPr>
           <w:sz w:val="24"/>
@@ -2311,373 +2756,12 @@
         </w:rPr>
         <w:t>Detect_Angle</w:t>
       </w:r>
-      <w:r>
-        <w:rPr>
-          <w:sz w:val="24"/>
-          <w:szCs w:val="24"/>
-          <w:lang w:val="en-GB"/>
-        </w:rPr>
-        <w:t xml:space="preserve">, </w:t>
-      </w:r>
-      <w:r>
-        <w:rPr>
-          <w:rFonts w:ascii="Calibri" w:hAnsi="Calibri" w:eastAsia="Calibri" w:cs="Calibri"/>
-          <w:noProof w:val="0"/>
-          <w:sz w:val="24"/>
-          <w:szCs w:val="24"/>
-          <w:lang w:val="en-US"/>
-        </w:rPr>
-        <w:t>HS-422</w:t>
-      </w:r>
-    </w:p>
-    <w:p>
-      <w:pPr>
-        <w:pStyle w:val="Normal"/>
-        <w:rPr>
-          <w:sz w:val="24"/>
-          <w:szCs w:val="24"/>
-          <w:lang w:val="en-GB"/>
-        </w:rPr>
-      </w:pPr>
-    </w:p>
-    <w:p>
-      <w:pPr>
-        <w:pStyle w:val="Normal"/>
-        <w:rPr>
-          <w:sz w:val="24"/>
-          <w:szCs w:val="24"/>
-          <w:lang w:val="en-GB"/>
-        </w:rPr>
-      </w:pPr>
-      <w:r>
-        <w:rPr>
-          <w:sz w:val="24"/>
-          <w:szCs w:val="24"/>
-          <w:lang w:val="en-GB"/>
-        </w:rPr>
-        <w:t xml:space="preserve">SDDR_001 </w:t>
-      </w:r>
-    </w:p>
-    <w:p>
-      <w:pPr>
-        <w:pStyle w:val="Normal"/>
-        <w:rPr>
-          <w:sz w:val="24"/>
-          <w:szCs w:val="24"/>
-          <w:lang w:val="en-GB"/>
-        </w:rPr>
-      </w:pPr>
-      <w:r>
-        <w:rPr>
-          <w:sz w:val="24"/>
-          <w:szCs w:val="24"/>
-          <w:lang w:val="en-GB"/>
-        </w:rPr>
-        <w:t xml:space="preserve">Name: </w:t>
-      </w:r>
-    </w:p>
-    <w:p>
-      <w:pPr>
-        <w:pStyle w:val="Normal"/>
-        <w:rPr>
-          <w:sz w:val="24"/>
-          <w:szCs w:val="24"/>
-          <w:lang w:val="en-GB"/>
-        </w:rPr>
-      </w:pPr>
-      <w:r>
-        <w:rPr>
-          <w:sz w:val="24"/>
-          <w:szCs w:val="24"/>
-          <w:lang w:val="en-GB"/>
-        </w:rPr>
-        <w:t>Text:</w:t>
-      </w:r>
-    </w:p>
-    <w:p>
-      <w:pPr>
-        <w:pStyle w:val="Normal"/>
-        <w:rPr>
-          <w:sz w:val="24"/>
-          <w:szCs w:val="24"/>
-          <w:lang w:val="en-GB"/>
-        </w:rPr>
-      </w:pPr>
-      <w:r>
-        <w:rPr>
-          <w:sz w:val="24"/>
-          <w:szCs w:val="24"/>
-          <w:lang w:val="en-GB"/>
-        </w:rPr>
-        <w:t xml:space="preserve">Covers: </w:t>
-      </w:r>
-    </w:p>
-    <w:p>
-      <w:pPr>
-        <w:pStyle w:val="Normal"/>
-        <w:rPr>
-          <w:rFonts w:ascii="Calibri" w:hAnsi="Calibri" w:eastAsia="Calibri" w:cs="Calibri"/>
-          <w:noProof w:val="0"/>
-          <w:sz w:val="24"/>
-          <w:szCs w:val="24"/>
-          <w:lang w:val="en-US"/>
-        </w:rPr>
-      </w:pPr>
-      <w:r>
-        <w:rPr>
-          <w:sz w:val="24"/>
-          <w:szCs w:val="24"/>
-          <w:lang w:val="en-GB"/>
-        </w:rPr>
-        <w:t xml:space="preserve">Module: </w:t>
-      </w:r>
-    </w:p>
-    <w:p>
-      <w:pPr>
-        <w:pStyle w:val="Normal"/>
-        <w:rPr>
-          <w:sz w:val="24"/>
-          <w:szCs w:val="24"/>
-          <w:lang w:val="en-GB"/>
-        </w:rPr>
-      </w:pPr>
-    </w:p>
-    <w:p>
-      <w:pPr>
-        <w:pStyle w:val="Normal"/>
-        <w:rPr>
-          <w:sz w:val="24"/>
-          <w:szCs w:val="24"/>
-          <w:lang w:val="en-GB"/>
-        </w:rPr>
-      </w:pPr>
-      <w:r>
-        <w:rPr>
-          <w:sz w:val="24"/>
-          <w:szCs w:val="24"/>
-          <w:lang w:val="en-GB"/>
-        </w:rPr>
-        <w:t xml:space="preserve">SDDR_001 </w:t>
-      </w:r>
-    </w:p>
-    <w:p>
-      <w:pPr>
-        <w:pStyle w:val="Normal"/>
-        <w:rPr>
-          <w:sz w:val="24"/>
-          <w:szCs w:val="24"/>
-          <w:lang w:val="en-GB"/>
-        </w:rPr>
-      </w:pPr>
-      <w:r>
-        <w:rPr>
-          <w:sz w:val="24"/>
-          <w:szCs w:val="24"/>
-          <w:lang w:val="en-GB"/>
-        </w:rPr>
-        <w:t xml:space="preserve">Name: </w:t>
-      </w:r>
-    </w:p>
-    <w:p>
-      <w:pPr>
-        <w:pStyle w:val="Normal"/>
-        <w:rPr>
-          <w:sz w:val="24"/>
-          <w:szCs w:val="24"/>
-          <w:lang w:val="en-GB"/>
-        </w:rPr>
-      </w:pPr>
-      <w:r>
-        <w:rPr>
-          <w:sz w:val="24"/>
-          <w:szCs w:val="24"/>
-          <w:lang w:val="en-GB"/>
-        </w:rPr>
-        <w:t>Text:</w:t>
-      </w:r>
-    </w:p>
-    <w:p>
-      <w:pPr>
-        <w:pStyle w:val="Normal"/>
-        <w:rPr>
-          <w:sz w:val="24"/>
-          <w:szCs w:val="24"/>
-          <w:lang w:val="en-GB"/>
-        </w:rPr>
-      </w:pPr>
-      <w:r>
-        <w:rPr>
-          <w:sz w:val="24"/>
-          <w:szCs w:val="24"/>
-          <w:lang w:val="en-GB"/>
-        </w:rPr>
-        <w:t xml:space="preserve">Covers: </w:t>
-      </w:r>
-    </w:p>
-    <w:p>
-      <w:pPr>
-        <w:pStyle w:val="Normal"/>
-        <w:rPr>
-          <w:rFonts w:ascii="Calibri" w:hAnsi="Calibri" w:eastAsia="Calibri" w:cs="Calibri"/>
-          <w:noProof w:val="0"/>
-          <w:sz w:val="24"/>
-          <w:szCs w:val="24"/>
-          <w:lang w:val="en-US"/>
-        </w:rPr>
-      </w:pPr>
-      <w:r>
-        <w:rPr>
-          <w:sz w:val="24"/>
-          <w:szCs w:val="24"/>
-          <w:lang w:val="en-GB"/>
-        </w:rPr>
-        <w:t xml:space="preserve">Module: </w:t>
-      </w:r>
-    </w:p>
-    <w:p>
-      <w:pPr>
-        <w:pStyle w:val="Normal"/>
-        <w:rPr>
-          <w:sz w:val="24"/>
-          <w:szCs w:val="24"/>
-          <w:lang w:val="en-GB"/>
-        </w:rPr>
-      </w:pPr>
-    </w:p>
-    <w:p>
-      <w:pPr>
-        <w:pStyle w:val="Normal"/>
-        <w:rPr>
-          <w:sz w:val="24"/>
-          <w:szCs w:val="24"/>
-          <w:lang w:val="en-GB"/>
-        </w:rPr>
-      </w:pPr>
-      <w:r>
-        <w:rPr>
-          <w:sz w:val="24"/>
-          <w:szCs w:val="24"/>
-          <w:lang w:val="en-GB"/>
-        </w:rPr>
-        <w:t xml:space="preserve">SDDR_001 </w:t>
-      </w:r>
-    </w:p>
-    <w:p>
-      <w:pPr>
-        <w:pStyle w:val="Normal"/>
-        <w:rPr>
-          <w:sz w:val="24"/>
-          <w:szCs w:val="24"/>
-          <w:lang w:val="en-GB"/>
-        </w:rPr>
-      </w:pPr>
-      <w:r>
-        <w:rPr>
-          <w:sz w:val="24"/>
-          <w:szCs w:val="24"/>
-          <w:lang w:val="en-GB"/>
-        </w:rPr>
-        <w:t xml:space="preserve">Name: </w:t>
-      </w:r>
-    </w:p>
-    <w:p>
-      <w:pPr>
-        <w:pStyle w:val="Normal"/>
-        <w:rPr>
-          <w:sz w:val="24"/>
-          <w:szCs w:val="24"/>
-          <w:lang w:val="en-GB"/>
-        </w:rPr>
-      </w:pPr>
-      <w:r>
-        <w:rPr>
-          <w:sz w:val="24"/>
-          <w:szCs w:val="24"/>
-          <w:lang w:val="en-GB"/>
-        </w:rPr>
-        <w:t>Text:</w:t>
-      </w:r>
-    </w:p>
-    <w:p>
-      <w:pPr>
-        <w:pStyle w:val="Normal"/>
-        <w:rPr>
-          <w:sz w:val="24"/>
-          <w:szCs w:val="24"/>
-          <w:lang w:val="en-GB"/>
-        </w:rPr>
-      </w:pPr>
-      <w:r>
-        <w:rPr>
-          <w:sz w:val="24"/>
-          <w:szCs w:val="24"/>
-          <w:lang w:val="en-GB"/>
-        </w:rPr>
-        <w:t xml:space="preserve">Covers: </w:t>
-      </w:r>
-    </w:p>
-    <w:p>
-      <w:pPr>
-        <w:pStyle w:val="Normal"/>
-        <w:rPr>
-          <w:rFonts w:ascii="Calibri" w:hAnsi="Calibri" w:eastAsia="Calibri" w:cs="Calibri"/>
-          <w:noProof w:val="0"/>
-          <w:sz w:val="24"/>
-          <w:szCs w:val="24"/>
-          <w:lang w:val="en-US"/>
-        </w:rPr>
-      </w:pPr>
-      <w:r>
-        <w:rPr>
-          <w:sz w:val="24"/>
-          <w:szCs w:val="24"/>
-          <w:lang w:val="en-GB"/>
-        </w:rPr>
-        <w:t xml:space="preserve">Module: </w:t>
-      </w:r>
-    </w:p>
-    <w:p>
-      <w:pPr>
-        <w:pStyle w:val="Normal"/>
-        <w:rPr>
-          <w:sz w:val="24"/>
-          <w:szCs w:val="24"/>
-          <w:lang w:val="en-GB"/>
-        </w:rPr>
-      </w:pPr>
-    </w:p>
-    <w:p>
-      <w:pPr>
-        <w:pStyle w:val="Normal"/>
-        <w:rPr>
-          <w:sz w:val="24"/>
-          <w:szCs w:val="24"/>
-          <w:lang w:val="en-GB"/>
-        </w:rPr>
-      </w:pPr>
-    </w:p>
-    <w:p>
-      <w:pPr>
-        <w:pStyle w:val="Normal"/>
-        <w:rPr>
-          <w:rFonts w:ascii="Calibri" w:hAnsi="Calibri" w:eastAsia="Calibri" w:cs="Calibri"/>
-          <w:noProof w:val="0"/>
-          <w:sz w:val="24"/>
-          <w:szCs w:val="24"/>
-          <w:lang w:val="en-US"/>
-        </w:rPr>
-      </w:pPr>
-    </w:p>
-    <w:p>
-      <w:pPr>
-        <w:pStyle w:val="Normal"/>
-        <w:rPr>
-          <w:lang w:val="en-GB"/>
-        </w:rPr>
-      </w:pPr>
+      <w:bookmarkStart w:id="0" w:name="_GoBack"/>
+      <w:bookmarkEnd w:id="0"/>
+      <w:proofErr w:type="spellEnd"/>
     </w:p>
     <w:sectPr>
-      <w:pgSz w:w="11906" w:h="16838" w:orient="portrait"/>
+      <w:pgSz w:w="11906" w:h="16838"/>
       <w:pgMar w:top="1417" w:right="1417" w:bottom="1417" w:left="1417" w:header="708" w:footer="708" w:gutter="0"/>
       <w:cols w:space="708"/>
       <w:docGrid w:linePitch="360"/>
@@ -2691,7 +2775,7 @@
   <w:docDefaults>
     <w:rPrDefault>
       <w:rPr>
-        <w:rFonts w:asciiTheme="minorHAnsi" w:hAnsiTheme="minorHAnsi" w:eastAsiaTheme="minorHAnsi" w:cstheme="minorBidi"/>
+        <w:rFonts w:asciiTheme="minorHAnsi" w:eastAsiaTheme="minorHAnsi" w:hAnsiTheme="minorHAnsi" w:cstheme="minorBidi"/>
         <w:sz w:val="22"/>
         <w:szCs w:val="22"/>
         <w:lang w:val="fr-FR" w:eastAsia="en-US" w:bidi="ar-SA"/>
@@ -2703,17 +2787,17 @@
       </w:pPr>
     </w:pPrDefault>
   </w:docDefaults>
-  <w:latentStyles w:defLockedState="0" w:defUIPriority="99" w:defSemiHidden="0" w:defUnhideWhenUsed="0" w:defQFormat="0" w:count="376">
+  <w:latentStyles w:defLockedState="0" w:defUIPriority="99" w:defSemiHidden="0" w:defUnhideWhenUsed="0" w:defQFormat="0" w:count="377">
     <w:lsdException w:name="Normal" w:uiPriority="0" w:qFormat="1"/>
     <w:lsdException w:name="heading 1" w:uiPriority="9" w:qFormat="1"/>
-    <w:lsdException w:name="heading 2" w:uiPriority="9" w:semiHidden="1" w:unhideWhenUsed="1" w:qFormat="1"/>
-    <w:lsdException w:name="heading 3" w:uiPriority="9" w:semiHidden="1" w:unhideWhenUsed="1" w:qFormat="1"/>
-    <w:lsdException w:name="heading 4" w:uiPriority="9" w:semiHidden="1" w:unhideWhenUsed="1" w:qFormat="1"/>
-    <w:lsdException w:name="heading 5" w:uiPriority="9" w:semiHidden="1" w:unhideWhenUsed="1" w:qFormat="1"/>
-    <w:lsdException w:name="heading 6" w:uiPriority="9" w:semiHidden="1" w:unhideWhenUsed="1" w:qFormat="1"/>
-    <w:lsdException w:name="heading 7" w:uiPriority="9" w:semiHidden="1" w:unhideWhenUsed="1" w:qFormat="1"/>
-    <w:lsdException w:name="heading 8" w:uiPriority="9" w:semiHidden="1" w:unhideWhenUsed="1" w:qFormat="1"/>
-    <w:lsdException w:name="heading 9" w:uiPriority="9" w:semiHidden="1" w:unhideWhenUsed="1" w:qFormat="1"/>
+    <w:lsdException w:name="heading 2" w:semiHidden="1" w:uiPriority="9" w:unhideWhenUsed="1" w:qFormat="1"/>
+    <w:lsdException w:name="heading 3" w:semiHidden="1" w:uiPriority="9" w:unhideWhenUsed="1" w:qFormat="1"/>
+    <w:lsdException w:name="heading 4" w:semiHidden="1" w:uiPriority="9" w:unhideWhenUsed="1" w:qFormat="1"/>
+    <w:lsdException w:name="heading 5" w:semiHidden="1" w:uiPriority="9" w:unhideWhenUsed="1" w:qFormat="1"/>
+    <w:lsdException w:name="heading 6" w:semiHidden="1" w:uiPriority="9" w:unhideWhenUsed="1" w:qFormat="1"/>
+    <w:lsdException w:name="heading 7" w:semiHidden="1" w:uiPriority="9" w:unhideWhenUsed="1" w:qFormat="1"/>
+    <w:lsdException w:name="heading 8" w:semiHidden="1" w:uiPriority="9" w:unhideWhenUsed="1" w:qFormat="1"/>
+    <w:lsdException w:name="heading 9" w:semiHidden="1" w:uiPriority="9" w:unhideWhenUsed="1" w:qFormat="1"/>
     <w:lsdException w:name="index 1" w:semiHidden="1" w:unhideWhenUsed="1"/>
     <w:lsdException w:name="index 2" w:semiHidden="1" w:unhideWhenUsed="1"/>
     <w:lsdException w:name="index 3" w:semiHidden="1" w:unhideWhenUsed="1"/>
@@ -2723,22 +2807,22 @@
     <w:lsdException w:name="index 7" w:semiHidden="1" w:unhideWhenUsed="1"/>
     <w:lsdException w:name="index 8" w:semiHidden="1" w:unhideWhenUsed="1"/>
     <w:lsdException w:name="index 9" w:semiHidden="1" w:unhideWhenUsed="1"/>
-    <w:lsdException w:name="toc 1" w:uiPriority="39" w:semiHidden="1" w:unhideWhenUsed="1"/>
-    <w:lsdException w:name="toc 2" w:uiPriority="39" w:semiHidden="1" w:unhideWhenUsed="1"/>
-    <w:lsdException w:name="toc 3" w:uiPriority="39" w:semiHidden="1" w:unhideWhenUsed="1"/>
-    <w:lsdException w:name="toc 4" w:uiPriority="39" w:semiHidden="1" w:unhideWhenUsed="1"/>
-    <w:lsdException w:name="toc 5" w:uiPriority="39" w:semiHidden="1" w:unhideWhenUsed="1"/>
-    <w:lsdException w:name="toc 6" w:uiPriority="39" w:semiHidden="1" w:unhideWhenUsed="1"/>
-    <w:lsdException w:name="toc 7" w:uiPriority="39" w:semiHidden="1" w:unhideWhenUsed="1"/>
-    <w:lsdException w:name="toc 8" w:uiPriority="39" w:semiHidden="1" w:unhideWhenUsed="1"/>
-    <w:lsdException w:name="toc 9" w:uiPriority="39" w:semiHidden="1" w:unhideWhenUsed="1"/>
+    <w:lsdException w:name="toc 1" w:semiHidden="1" w:uiPriority="39" w:unhideWhenUsed="1"/>
+    <w:lsdException w:name="toc 2" w:semiHidden="1" w:uiPriority="39" w:unhideWhenUsed="1"/>
+    <w:lsdException w:name="toc 3" w:semiHidden="1" w:uiPriority="39" w:unhideWhenUsed="1"/>
+    <w:lsdException w:name="toc 4" w:semiHidden="1" w:uiPriority="39" w:unhideWhenUsed="1"/>
+    <w:lsdException w:name="toc 5" w:semiHidden="1" w:uiPriority="39" w:unhideWhenUsed="1"/>
+    <w:lsdException w:name="toc 6" w:semiHidden="1" w:uiPriority="39" w:unhideWhenUsed="1"/>
+    <w:lsdException w:name="toc 7" w:semiHidden="1" w:uiPriority="39" w:unhideWhenUsed="1"/>
+    <w:lsdException w:name="toc 8" w:semiHidden="1" w:uiPriority="39" w:unhideWhenUsed="1"/>
+    <w:lsdException w:name="toc 9" w:semiHidden="1" w:uiPriority="39" w:unhideWhenUsed="1"/>
     <w:lsdException w:name="Normal Indent" w:semiHidden="1" w:unhideWhenUsed="1"/>
     <w:lsdException w:name="footnote text" w:semiHidden="1" w:unhideWhenUsed="1"/>
     <w:lsdException w:name="annotation text" w:semiHidden="1" w:unhideWhenUsed="1"/>
     <w:lsdException w:name="header" w:semiHidden="1" w:unhideWhenUsed="1"/>
     <w:lsdException w:name="footer" w:semiHidden="1" w:unhideWhenUsed="1"/>
     <w:lsdException w:name="index heading" w:semiHidden="1" w:unhideWhenUsed="1"/>
-    <w:lsdException w:name="caption" w:uiPriority="35" w:semiHidden="1" w:unhideWhenUsed="1" w:qFormat="1"/>
+    <w:lsdException w:name="caption" w:semiHidden="1" w:uiPriority="35" w:unhideWhenUsed="1" w:qFormat="1"/>
     <w:lsdException w:name="table of figures" w:semiHidden="1" w:unhideWhenUsed="1"/>
     <w:lsdException w:name="envelope address" w:semiHidden="1" w:unhideWhenUsed="1"/>
     <w:lsdException w:name="envelope return" w:semiHidden="1" w:unhideWhenUsed="1"/>
@@ -2769,7 +2853,7 @@
     <w:lsdException w:name="Title" w:uiPriority="10" w:qFormat="1"/>
     <w:lsdException w:name="Closing" w:semiHidden="1" w:unhideWhenUsed="1"/>
     <w:lsdException w:name="Signature" w:semiHidden="1" w:unhideWhenUsed="1"/>
-    <w:lsdException w:name="Default Paragraph Font" w:uiPriority="1" w:semiHidden="1" w:unhideWhenUsed="1"/>
+    <w:lsdException w:name="Default Paragraph Font" w:semiHidden="1" w:uiPriority="1" w:unhideWhenUsed="1"/>
     <w:lsdException w:name="Body Text" w:semiHidden="1" w:unhideWhenUsed="1"/>
     <w:lsdException w:name="Body Text Indent" w:semiHidden="1" w:unhideWhenUsed="1"/>
     <w:lsdException w:name="List Continue" w:semiHidden="1" w:unhideWhenUsed="1"/>
@@ -2809,6 +2893,7 @@
     <w:lsdException w:name="HTML Sample" w:semiHidden="1" w:unhideWhenUsed="1"/>
     <w:lsdException w:name="HTML Typewriter" w:semiHidden="1" w:unhideWhenUsed="1"/>
     <w:lsdException w:name="HTML Variable" w:semiHidden="1" w:unhideWhenUsed="1"/>
+    <w:lsdException w:name="Normal Table" w:semiHidden="1" w:unhideWhenUsed="1"/>
     <w:lsdException w:name="annotation subject" w:semiHidden="1" w:unhideWhenUsed="1"/>
     <w:lsdException w:name="No List" w:semiHidden="1" w:unhideWhenUsed="1"/>
     <w:lsdException w:name="Outline List 1" w:semiHidden="1" w:unhideWhenUsed="1"/>
@@ -2854,9 +2939,11 @@
     <w:lsdException w:name="Table Subtle 1" w:semiHidden="1" w:unhideWhenUsed="1"/>
     <w:lsdException w:name="Table Subtle 2" w:semiHidden="1" w:unhideWhenUsed="1"/>
     <w:lsdException w:name="Table Web 1" w:semiHidden="1" w:unhideWhenUsed="1"/>
+    <w:lsdException w:name="Table Web 2" w:semiHidden="1" w:unhideWhenUsed="1"/>
     <w:lsdException w:name="Table Web 3" w:semiHidden="1" w:unhideWhenUsed="1"/>
     <w:lsdException w:name="Balloon Text" w:semiHidden="1" w:unhideWhenUsed="1"/>
     <w:lsdException w:name="Table Grid" w:uiPriority="39"/>
+    <w:lsdException w:name="Table Theme" w:semiHidden="1" w:unhideWhenUsed="1"/>
     <w:lsdException w:name="Placeholder Text" w:semiHidden="1"/>
     <w:lsdException w:name="No Spacing" w:uiPriority="1" w:qFormat="1"/>
     <w:lsdException w:name="Light Shading" w:uiPriority="60"/>
@@ -2966,8 +3053,8 @@
     <w:lsdException w:name="Subtle Reference" w:uiPriority="31" w:qFormat="1"/>
     <w:lsdException w:name="Intense Reference" w:uiPriority="32" w:qFormat="1"/>
     <w:lsdException w:name="Book Title" w:uiPriority="33" w:qFormat="1"/>
-    <w:lsdException w:name="Bibliography" w:uiPriority="37" w:semiHidden="1" w:unhideWhenUsed="1"/>
-    <w:lsdException w:name="TOC Heading" w:uiPriority="39" w:semiHidden="1" w:unhideWhenUsed="1" w:qFormat="1"/>
+    <w:lsdException w:name="Bibliography" w:semiHidden="1" w:uiPriority="37" w:unhideWhenUsed="1"/>
+    <w:lsdException w:name="TOC Heading" w:semiHidden="1" w:uiPriority="39" w:unhideWhenUsed="1" w:qFormat="1"/>
     <w:lsdException w:name="Plain Table 1" w:uiPriority="41"/>
     <w:lsdException w:name="Plain Table 2" w:uiPriority="42"/>
     <w:lsdException w:name="Plain Table 3" w:uiPriority="43"/>
@@ -3077,18 +3164,19 @@
     <w:lsdException w:name="Hashtag" w:semiHidden="1" w:unhideWhenUsed="1"/>
     <w:lsdException w:name="Unresolved Mention" w:semiHidden="1" w:unhideWhenUsed="1"/>
     <w:lsdException w:name="Smart Link" w:semiHidden="1" w:unhideWhenUsed="1"/>
+    <w:lsdException w:name="Smart Link Error" w:semiHidden="1" w:unhideWhenUsed="1"/>
   </w:latentStyles>
-  <w:style w:type="paragraph" w:styleId="Normal" w:default="1">
+  <w:style w:type="paragraph" w:default="1" w:styleId="Normal">
     <w:name w:val="Normal"/>
     <w:qFormat/>
   </w:style>
-  <w:style w:type="character" w:styleId="Policepardfaut" w:default="1">
+  <w:style w:type="character" w:default="1" w:styleId="Policepardfaut">
     <w:name w:val="Default Paragraph Font"/>
     <w:uiPriority w:val="1"/>
     <w:semiHidden/>
     <w:unhideWhenUsed/>
   </w:style>
-  <w:style w:type="table" w:styleId="TableauNormal" w:default="1">
+  <w:style w:type="table" w:default="1" w:styleId="TableauNormal">
     <w:name w:val="Normal Table"/>
     <w:uiPriority w:val="99"/>
     <w:semiHidden/>
@@ -3103,13 +3191,13 @@
       </w:tblCellMar>
     </w:tblPr>
   </w:style>
-  <w:style w:type="numbering" w:styleId="Aucuneliste" w:default="1">
+  <w:style w:type="numbering" w:default="1" w:styleId="Aucuneliste">
     <w:name w:val="No List"/>
     <w:uiPriority w:val="99"/>
     <w:semiHidden/>
     <w:unhideWhenUsed/>
   </w:style>
-  <w:style w:type="paragraph" w:styleId="paragraph" w:customStyle="1">
+  <w:style w:type="paragraph" w:customStyle="1" w:styleId="paragraph">
     <w:name w:val="paragraph"/>
     <w:basedOn w:val="Normal"/>
     <w:rsid w:val="00130242"/>
@@ -3117,18 +3205,18 @@
       <w:spacing w:before="100" w:beforeAutospacing="1" w:after="100" w:afterAutospacing="1" w:line="240" w:lineRule="auto"/>
     </w:pPr>
     <w:rPr>
-      <w:rFonts w:ascii="Times New Roman" w:hAnsi="Times New Roman" w:eastAsia="Times New Roman" w:cs="Times New Roman"/>
+      <w:rFonts w:ascii="Times New Roman" w:eastAsia="Times New Roman" w:hAnsi="Times New Roman" w:cs="Times New Roman"/>
       <w:sz w:val="24"/>
       <w:szCs w:val="24"/>
       <w:lang w:eastAsia="fr-FR"/>
     </w:rPr>
   </w:style>
-  <w:style w:type="character" w:styleId="normaltextrun" w:customStyle="1">
+  <w:style w:type="character" w:customStyle="1" w:styleId="normaltextrun">
     <w:name w:val="normaltextrun"/>
     <w:basedOn w:val="Policepardfaut"/>
     <w:rsid w:val="00130242"/>
   </w:style>
-  <w:style w:type="character" w:styleId="eop" w:customStyle="1">
+  <w:style w:type="character" w:customStyle="1" w:styleId="eop">
     <w:name w:val="eop"/>
     <w:basedOn w:val="Policepardfaut"/>
     <w:rsid w:val="00130242"/>

</xml_diff>